<commit_message>
update the official link of banwagon
</commit_message>
<xml_diff>
--- a/learningShadowSocks/科学上网教程.docx
+++ b/learningShadowSocks/科学上网教程.docx
@@ -7,21 +7,7 @@
         <w:rPr>
           <w:rFonts w:hint="eastAsia"/>
         </w:rPr>
-        <w:t>本教程以搭建平台将进行科（番）学（羽）上（土）网（</w:t>
-      </w:r>
-      <w:proofErr w:type="gramStart"/>
-      <w:r>
-        <w:rPr>
-          <w:rFonts w:hint="eastAsia"/>
-        </w:rPr>
-        <w:t>蔷</w:t>
-      </w:r>
-      <w:proofErr w:type="gramEnd"/>
-      <w:r>
-        <w:rPr>
-          <w:rFonts w:hint="eastAsia"/>
-        </w:rPr>
-        <w:t>）</w:t>
+        <w:t>本教程以搭建平台将进行科（番）学（羽）上（土）网（蔷）</w:t>
       </w:r>
     </w:p>
     <w:p>
@@ -45,19 +31,11 @@
       <w:pPr>
         <w:ind w:left="1680" w:firstLineChars="100" w:firstLine="210"/>
       </w:pPr>
-      <w:proofErr w:type="spellStart"/>
-      <w:r>
-        <w:rPr>
-          <w:rFonts w:hint="eastAsia"/>
-        </w:rPr>
-        <w:t>shadowsocks</w:t>
-      </w:r>
-      <w:proofErr w:type="spellEnd"/>
-      <w:r>
-        <w:rPr>
-          <w:rFonts w:hint="eastAsia"/>
-        </w:rPr>
-        <w:t>服务端</w:t>
+      <w:r>
+        <w:rPr>
+          <w:rFonts w:hint="eastAsia"/>
+        </w:rPr>
+        <w:t>shadowsocks服务端</w:t>
       </w:r>
       <w:r>
         <w:rPr>
@@ -70,39 +48,17 @@
       <w:pPr>
         <w:ind w:left="1680" w:firstLineChars="100" w:firstLine="210"/>
       </w:pPr>
-      <w:proofErr w:type="spellStart"/>
-      <w:r>
-        <w:rPr>
-          <w:rFonts w:hint="eastAsia"/>
-        </w:rPr>
-        <w:t>shadowsocks</w:t>
-      </w:r>
-      <w:proofErr w:type="spellEnd"/>
-      <w:r>
-        <w:rPr>
-          <w:rFonts w:hint="eastAsia"/>
-        </w:rPr>
-        <w:t>客户</w:t>
-      </w:r>
-      <w:proofErr w:type="gramStart"/>
-      <w:r>
-        <w:rPr>
-          <w:rFonts w:hint="eastAsia"/>
-        </w:rPr>
-        <w:t>端</w:t>
-      </w:r>
-      <w:r>
-        <w:rPr>
-          <w:rFonts w:hint="eastAsia"/>
-        </w:rPr>
-        <w:t>安</w:t>
-      </w:r>
-      <w:proofErr w:type="gramEnd"/>
-      <w:r>
-        <w:rPr>
-          <w:rFonts w:hint="eastAsia"/>
-        </w:rPr>
-        <w:t>装及配置</w:t>
+      <w:r>
+        <w:rPr>
+          <w:rFonts w:hint="eastAsia"/>
+        </w:rPr>
+        <w:t>shadowsocks客户端</w:t>
+      </w:r>
+      <w:r>
+        <w:rPr>
+          <w:rFonts w:hint="eastAsia"/>
+        </w:rPr>
+        <w:t>安装及配置</w:t>
       </w:r>
       <w:r>
         <w:rPr>
@@ -129,7 +85,6 @@
       <w:pPr>
         <w:ind w:left="1680" w:firstLineChars="100" w:firstLine="210"/>
       </w:pPr>
-      <w:proofErr w:type="spellStart"/>
       <w:r>
         <w:t>S</w:t>
       </w:r>
@@ -137,14 +92,7 @@
         <w:rPr>
           <w:rFonts w:hint="eastAsia"/>
         </w:rPr>
-        <w:t>hadowsocks</w:t>
-      </w:r>
-      <w:proofErr w:type="spellEnd"/>
-      <w:r>
-        <w:rPr>
-          <w:rFonts w:hint="eastAsia"/>
-        </w:rPr>
-        <w:t>的使用注意事项</w:t>
+        <w:t>hadowsocks的使用注意事项</w:t>
       </w:r>
     </w:p>
     <w:p>
@@ -283,15 +231,57 @@
         </w:rPr>
         <w:t>镜像网站：</w:t>
       </w:r>
-      <w:hyperlink r:id="rId7" w:history="1">
-        <w:r>
-          <w:rPr>
-            <w:rStyle w:val="a4"/>
-            <w:b/>
-          </w:rPr>
-          <w:t>https://bwh1.net/</w:t>
-        </w:r>
-      </w:hyperlink>
+      <w:bookmarkStart w:id="0" w:name="_GoBack"/>
+      <w:bookmarkEnd w:id="0"/>
+      <w:r>
+        <w:rPr>
+          <w:rStyle w:val="a4"/>
+          <w:b/>
+        </w:rPr>
+        <w:fldChar w:fldCharType="begin"/>
+      </w:r>
+      <w:r>
+        <w:rPr>
+          <w:rStyle w:val="a4"/>
+          <w:b/>
+        </w:rPr>
+        <w:instrText xml:space="preserve"> HYPERLINK "</w:instrText>
+      </w:r>
+      <w:r>
+        <w:rPr>
+          <w:rStyle w:val="a4"/>
+          <w:b/>
+        </w:rPr>
+        <w:instrText>https://bwh8.net/</w:instrText>
+      </w:r>
+      <w:r>
+        <w:rPr>
+          <w:rStyle w:val="a4"/>
+          <w:b/>
+        </w:rPr>
+        <w:instrText xml:space="preserve">" </w:instrText>
+      </w:r>
+      <w:r>
+        <w:rPr>
+          <w:rStyle w:val="a4"/>
+          <w:b/>
+        </w:rPr>
+        <w:fldChar w:fldCharType="separate"/>
+      </w:r>
+      <w:r>
+        <w:rPr>
+          <w:rStyle w:val="a4"/>
+          <w:b/>
+        </w:rPr>
+        <w:t>https://bwh8.net/</w:t>
+      </w:r>
+      <w:r>
+        <w:rPr>
+          <w:rStyle w:val="a4"/>
+          <w:b/>
+        </w:rPr>
+        <w:fldChar w:fldCharType="end"/>
+      </w:r>
       <w:r>
         <w:rPr>
           <w:rFonts w:hint="eastAsia"/>
@@ -359,7 +349,7 @@
                     </pic:cNvPicPr>
                   </pic:nvPicPr>
                   <pic:blipFill>
-                    <a:blip r:embed="rId8" cstate="print">
+                    <a:blip r:embed="rId7" cstate="print">
                       <a:extLst>
                         <a:ext uri="{28A0092B-C50C-407E-A947-70E740481C1C}">
                           <a14:useLocalDpi xmlns:a14="http://schemas.microsoft.com/office/drawing/2010/main" val="0"/>
@@ -421,7 +411,7 @@
                     </pic:cNvPicPr>
                   </pic:nvPicPr>
                   <pic:blipFill>
-                    <a:blip r:embed="rId9" cstate="print">
+                    <a:blip r:embed="rId8" cstate="print">
                       <a:extLst>
                         <a:ext uri="{28A0092B-C50C-407E-A947-70E740481C1C}">
                           <a14:useLocalDpi xmlns:a14="http://schemas.microsoft.com/office/drawing/2010/main" val="0"/>
@@ -512,7 +502,7 @@
                     </pic:cNvPicPr>
                   </pic:nvPicPr>
                   <pic:blipFill>
-                    <a:blip r:embed="rId10" cstate="print">
+                    <a:blip r:embed="rId9" cstate="print">
                       <a:extLst>
                         <a:ext uri="{28A0092B-C50C-407E-A947-70E740481C1C}">
                           <a14:useLocalDpi xmlns:a14="http://schemas.microsoft.com/office/drawing/2010/main" val="0"/>
@@ -571,21 +561,12 @@
         </w:rPr>
         <w:t>选择</w:t>
       </w:r>
-      <w:proofErr w:type="spellStart"/>
-      <w:r>
-        <w:rPr>
-          <w:rFonts w:hint="eastAsia"/>
-          <w:b/>
-        </w:rPr>
-        <w:t>vps</w:t>
-      </w:r>
-      <w:proofErr w:type="spellEnd"/>
-      <w:r>
-        <w:rPr>
-          <w:rFonts w:hint="eastAsia"/>
-          <w:b/>
-        </w:rPr>
-        <w:t>服务</w:t>
+      <w:r>
+        <w:rPr>
+          <w:rFonts w:hint="eastAsia"/>
+          <w:b/>
+        </w:rPr>
+        <w:t>vps服务</w:t>
       </w:r>
     </w:p>
     <w:p>
@@ -618,7 +599,7 @@
                     </pic:cNvPicPr>
                   </pic:nvPicPr>
                   <pic:blipFill>
-                    <a:blip r:embed="rId11" cstate="print">
+                    <a:blip r:embed="rId10" cstate="print">
                       <a:extLst>
                         <a:ext uri="{28A0092B-C50C-407E-A947-70E740481C1C}">
                           <a14:useLocalDpi xmlns:a14="http://schemas.microsoft.com/office/drawing/2010/main" val="0"/>
@@ -673,7 +654,7 @@
                     </pic:cNvPicPr>
                   </pic:nvPicPr>
                   <pic:blipFill>
-                    <a:blip r:embed="rId12" cstate="print">
+                    <a:blip r:embed="rId11" cstate="print">
                       <a:extLst>
                         <a:ext uri="{28A0092B-C50C-407E-A947-70E740481C1C}">
                           <a14:useLocalDpi xmlns:a14="http://schemas.microsoft.com/office/drawing/2010/main" val="0"/>
@@ -736,7 +717,7 @@
                     </pic:cNvPicPr>
                   </pic:nvPicPr>
                   <pic:blipFill>
-                    <a:blip r:embed="rId13" cstate="print">
+                    <a:blip r:embed="rId12" cstate="print">
                       <a:extLst>
                         <a:ext uri="{28A0092B-C50C-407E-A947-70E740481C1C}">
                           <a14:useLocalDpi xmlns:a14="http://schemas.microsoft.com/office/drawing/2010/main" val="0"/>
@@ -798,7 +779,7 @@
                     </pic:cNvPicPr>
                   </pic:nvPicPr>
                   <pic:blipFill>
-                    <a:blip r:embed="rId14" cstate="print">
+                    <a:blip r:embed="rId13" cstate="print">
                       <a:extLst>
                         <a:ext uri="{28A0092B-C50C-407E-A947-70E740481C1C}">
                           <a14:useLocalDpi xmlns:a14="http://schemas.microsoft.com/office/drawing/2010/main" val="0"/>
@@ -855,6 +836,171 @@
                 <pic:pic xmlns:pic="http://schemas.openxmlformats.org/drawingml/2006/picture">
                   <pic:nvPicPr>
                     <pic:cNvPr id="0" name="Picture 10"/>
+                    <pic:cNvPicPr>
+                      <a:picLocks noChangeAspect="1" noChangeArrowheads="1"/>
+                    </pic:cNvPicPr>
+                  </pic:nvPicPr>
+                  <pic:blipFill>
+                    <a:blip r:embed="rId14" cstate="print">
+                      <a:extLst>
+                        <a:ext uri="{28A0092B-C50C-407E-A947-70E740481C1C}">
+                          <a14:useLocalDpi xmlns:a14="http://schemas.microsoft.com/office/drawing/2010/main" val="0"/>
+                        </a:ext>
+                      </a:extLst>
+                    </a:blip>
+                    <a:srcRect/>
+                    <a:stretch>
+                      <a:fillRect/>
+                    </a:stretch>
+                  </pic:blipFill>
+                  <pic:spPr bwMode="auto">
+                    <a:xfrm>
+                      <a:off x="0" y="0"/>
+                      <a:ext cx="5264785" cy="2493645"/>
+                    </a:xfrm>
+                    <a:prstGeom prst="rect">
+                      <a:avLst/>
+                    </a:prstGeom>
+                    <a:noFill/>
+                    <a:ln>
+                      <a:noFill/>
+                    </a:ln>
+                  </pic:spPr>
+                </pic:pic>
+              </a:graphicData>
+            </a:graphic>
+          </wp:inline>
+        </w:drawing>
+      </w:r>
+    </w:p>
+    <w:p>
+      <w:pPr>
+        <w:rPr>
+          <w:b/>
+        </w:rPr>
+        <w:sectPr>
+          <w:pgSz w:w="11906" w:h="16838"/>
+          <w:pgMar w:top="1440" w:right="1800" w:bottom="1440" w:left="1800" w:header="851" w:footer="992" w:gutter="0"/>
+          <w:cols w:space="425"/>
+          <w:docGrid w:type="lines" w:linePitch="312"/>
+        </w:sectPr>
+      </w:pPr>
+      <w:r>
+        <w:rPr>
+          <w:rFonts w:hint="eastAsia"/>
+          <w:b/>
+        </w:rPr>
+        <w:t>Alipay就是支付宝，如果有paypal也可以</w:t>
+      </w:r>
+      <w:r>
+        <w:rPr>
+          <w:rFonts w:hint="eastAsia"/>
+          <w:b/>
+        </w:rPr>
+        <w:t>，付款完</w:t>
+      </w:r>
+      <w:r>
+        <w:rPr>
+          <w:rFonts w:hint="eastAsia"/>
+          <w:b/>
+        </w:rPr>
+        <w:t>成后</w:t>
+      </w:r>
+      <w:r>
+        <w:rPr>
+          <w:rFonts w:hint="eastAsia"/>
+          <w:b/>
+        </w:rPr>
+        <w:t>会给你注册邮箱发送信息，包括ip、端口、root密码等</w:t>
+      </w:r>
+    </w:p>
+    <w:p>
+      <w:pPr>
+        <w:rPr>
+          <w:b/>
+        </w:rPr>
+      </w:pPr>
+    </w:p>
+    <w:p>
+      <w:pPr>
+        <w:outlineLvl w:val="0"/>
+        <w:rPr>
+          <w:b/>
+          <w:sz w:val="32"/>
+          <w:szCs w:val="32"/>
+        </w:rPr>
+      </w:pPr>
+      <w:r>
+        <w:rPr>
+          <w:rFonts w:hint="eastAsia"/>
+          <w:b/>
+          <w:sz w:val="32"/>
+          <w:szCs w:val="32"/>
+        </w:rPr>
+        <w:t>服务器的</w:t>
+      </w:r>
+      <w:r>
+        <w:rPr>
+          <w:rFonts w:hint="eastAsia"/>
+          <w:b/>
+          <w:sz w:val="32"/>
+          <w:szCs w:val="32"/>
+        </w:rPr>
+        <w:t>系统安装与root密码修改</w:t>
+      </w:r>
+    </w:p>
+    <w:p>
+      <w:pPr>
+        <w:pStyle w:val="a3"/>
+        <w:numPr>
+          <w:ilvl w:val="0"/>
+          <w:numId w:val="2"/>
+        </w:numPr>
+        <w:ind w:firstLineChars="0"/>
+        <w:rPr>
+          <w:b/>
+        </w:rPr>
+      </w:pPr>
+      <w:r>
+        <w:rPr>
+          <w:rFonts w:hint="eastAsia"/>
+          <w:b/>
+        </w:rPr>
+        <w:t>安装操作系统ubuntu14.04</w:t>
+      </w:r>
+      <w:r>
+        <w:rPr>
+          <w:rFonts w:hint="eastAsia"/>
+          <w:b/>
+        </w:rPr>
+        <w:t>，默认是centos6。</w:t>
+      </w:r>
+    </w:p>
+    <w:p>
+      <w:pPr>
+        <w:jc w:val="center"/>
+        <w:rPr>
+          <w:b/>
+        </w:rPr>
+      </w:pPr>
+      <w:r>
+        <w:rPr>
+          <w:b/>
+          <w:noProof/>
+        </w:rPr>
+        <w:drawing>
+          <wp:inline distT="0" distB="0" distL="0" distR="0" wp14:anchorId="032315CA" wp14:editId="625056F2">
+            <wp:extent cx="5264785" cy="2493645"/>
+            <wp:effectExtent l="0" t="0" r="0" b="1905"/>
+            <wp:docPr id="11" name="图片 11"/>
+            <wp:cNvGraphicFramePr>
+              <a:graphicFrameLocks xmlns:a="http://schemas.openxmlformats.org/drawingml/2006/main" noChangeAspect="1"/>
+            </wp:cNvGraphicFramePr>
+            <a:graphic xmlns:a="http://schemas.openxmlformats.org/drawingml/2006/main">
+              <a:graphicData uri="http://schemas.openxmlformats.org/drawingml/2006/picture">
+                <pic:pic xmlns:pic="http://schemas.openxmlformats.org/drawingml/2006/picture">
+                  <pic:nvPicPr>
+                    <pic:cNvPr id="0" name="Picture 11"/>
                     <pic:cNvPicPr>
                       <a:picLocks noChangeAspect="1" noChangeArrowheads="1"/>
                     </pic:cNvPicPr>
@@ -897,134 +1043,83 @@
         <w:rPr>
           <w:b/>
         </w:rPr>
-        <w:sectPr>
-          <w:pgSz w:w="11906" w:h="16838"/>
-          <w:pgMar w:top="1440" w:right="1800" w:bottom="1440" w:left="1800" w:header="851" w:footer="992" w:gutter="0"/>
-          <w:cols w:space="425"/>
-          <w:docGrid w:type="lines" w:linePitch="312"/>
-        </w:sectPr>
-      </w:pPr>
-      <w:r>
-        <w:rPr>
-          <w:rFonts w:hint="eastAsia"/>
-          <w:b/>
-        </w:rPr>
-        <w:t>Alipay就是支付宝，如果有</w:t>
-      </w:r>
-      <w:proofErr w:type="spellStart"/>
-      <w:r>
-        <w:rPr>
-          <w:rFonts w:hint="eastAsia"/>
-          <w:b/>
-        </w:rPr>
-        <w:t>paypal</w:t>
-      </w:r>
-      <w:proofErr w:type="spellEnd"/>
-      <w:r>
-        <w:rPr>
-          <w:rFonts w:hint="eastAsia"/>
-          <w:b/>
-        </w:rPr>
-        <w:t>也可以</w:t>
-      </w:r>
-      <w:r>
-        <w:rPr>
-          <w:rFonts w:hint="eastAsia"/>
-          <w:b/>
-        </w:rPr>
-        <w:t>，付款完</w:t>
-      </w:r>
-      <w:r>
-        <w:rPr>
-          <w:rFonts w:hint="eastAsia"/>
-          <w:b/>
-        </w:rPr>
-        <w:t>成后</w:t>
-      </w:r>
-      <w:r>
-        <w:rPr>
-          <w:rFonts w:hint="eastAsia"/>
-          <w:b/>
-        </w:rPr>
-        <w:t>会给你注册邮箱发送信息，包括</w:t>
-      </w:r>
-      <w:proofErr w:type="spellStart"/>
-      <w:r>
-        <w:rPr>
-          <w:rFonts w:hint="eastAsia"/>
-          <w:b/>
-        </w:rPr>
-        <w:t>ip</w:t>
-      </w:r>
-      <w:proofErr w:type="spellEnd"/>
-      <w:r>
-        <w:rPr>
-          <w:rFonts w:hint="eastAsia"/>
-          <w:b/>
-        </w:rPr>
-        <w:t>、端口、root密码等</w:t>
-      </w:r>
-    </w:p>
-    <w:p>
-      <w:pPr>
-        <w:rPr>
-          <w:b/>
-        </w:rPr>
-      </w:pPr>
-    </w:p>
-    <w:p>
-      <w:pPr>
-        <w:outlineLvl w:val="0"/>
-        <w:rPr>
-          <w:b/>
-          <w:sz w:val="32"/>
-          <w:szCs w:val="32"/>
-        </w:rPr>
-      </w:pPr>
-      <w:r>
-        <w:rPr>
-          <w:rFonts w:hint="eastAsia"/>
-          <w:b/>
-          <w:sz w:val="32"/>
-          <w:szCs w:val="32"/>
-        </w:rPr>
-        <w:t>服务器的</w:t>
-      </w:r>
-      <w:r>
-        <w:rPr>
-          <w:rFonts w:hint="eastAsia"/>
-          <w:b/>
-          <w:sz w:val="32"/>
-          <w:szCs w:val="32"/>
-        </w:rPr>
-        <w:t>系统安装与root密码修改</w:t>
-      </w:r>
-    </w:p>
-    <w:p>
-      <w:pPr>
-        <w:pStyle w:val="a3"/>
-        <w:numPr>
-          <w:ilvl w:val="0"/>
-          <w:numId w:val="2"/>
-        </w:numPr>
-        <w:ind w:firstLineChars="0"/>
-        <w:rPr>
-          <w:b/>
-        </w:rPr>
-      </w:pPr>
-      <w:r>
-        <w:rPr>
-          <w:rFonts w:hint="eastAsia"/>
-          <w:b/>
-        </w:rPr>
-        <w:t>安装操作系统ubuntu14.04</w:t>
-      </w:r>
-      <w:r>
-        <w:rPr>
-          <w:rFonts w:hint="eastAsia"/>
-          <w:b/>
-        </w:rPr>
-        <w:t>，默认是centos6。</w:t>
+      </w:pPr>
+      <w:r>
+        <w:rPr>
+          <w:rFonts w:hint="eastAsia"/>
+          <w:b/>
+        </w:rPr>
+        <w:t>第一次</w:t>
+      </w:r>
+      <w:r>
+        <w:rPr>
+          <w:rFonts w:hint="eastAsia"/>
+          <w:b/>
+        </w:rPr>
+        <w:t>（如果没有默认安装系统的话</w:t>
+      </w:r>
+      <w:r>
+        <w:rPr>
+          <w:rFonts w:hint="eastAsia"/>
+          <w:b/>
+        </w:rPr>
+        <w:t>，就继续看下面的图</w:t>
+      </w:r>
+      <w:r>
+        <w:rPr>
+          <w:rFonts w:hint="eastAsia"/>
+          <w:b/>
+        </w:rPr>
+        <w:t>）</w:t>
+      </w:r>
+      <w:r>
+        <w:rPr>
+          <w:rFonts w:hint="eastAsia"/>
+          <w:b/>
+        </w:rPr>
+        <w:t>就直接按步骤</w:t>
+      </w:r>
+      <w:r>
+        <w:rPr>
+          <w:rFonts w:hint="eastAsia"/>
+          <w:b/>
+        </w:rPr>
+        <w:t>就可以了</w:t>
+      </w:r>
+      <w:r>
+        <w:rPr>
+          <w:rFonts w:hint="eastAsia"/>
+          <w:b/>
+        </w:rPr>
+        <w:t>，如果以后要换系统</w:t>
+      </w:r>
+      <w:r>
+        <w:rPr>
+          <w:rFonts w:hint="eastAsia"/>
+          <w:b/>
+        </w:rPr>
+        <w:t>的</w:t>
+      </w:r>
+      <w:r>
+        <w:rPr>
+          <w:rFonts w:hint="eastAsia"/>
+          <w:b/>
+        </w:rPr>
+        <w:t>话</w:t>
+      </w:r>
+      <w:r>
+        <w:rPr>
+          <w:rFonts w:hint="eastAsia"/>
+          <w:b/>
+        </w:rPr>
+        <w:t>，就</w:t>
+      </w:r>
+      <w:r>
+        <w:rPr>
+          <w:rFonts w:hint="eastAsia"/>
+          <w:b/>
+        </w:rPr>
+        <w:t>要确保系统是关机状态，否则安装失败，参考下图。</w:t>
       </w:r>
     </w:p>
     <w:p>
@@ -1034,16 +1129,17 @@
           <w:b/>
         </w:rPr>
       </w:pPr>
+      <w:bookmarkStart w:id="1" w:name="启动系统"/>
       <w:r>
         <w:rPr>
           <w:b/>
           <w:noProof/>
         </w:rPr>
         <w:drawing>
-          <wp:inline distT="0" distB="0" distL="0" distR="0" wp14:anchorId="032315CA" wp14:editId="625056F2">
-            <wp:extent cx="5264785" cy="2493645"/>
-            <wp:effectExtent l="0" t="0" r="0" b="1905"/>
-            <wp:docPr id="11" name="图片 11"/>
+          <wp:inline distT="0" distB="0" distL="0" distR="0" wp14:anchorId="73ECF63D" wp14:editId="0CF5C92D">
+            <wp:extent cx="5264785" cy="2507615"/>
+            <wp:effectExtent l="0" t="0" r="0" b="6985"/>
+            <wp:docPr id="12" name="图片 12"/>
             <wp:cNvGraphicFramePr>
               <a:graphicFrameLocks xmlns:a="http://schemas.openxmlformats.org/drawingml/2006/main" noChangeAspect="1"/>
             </wp:cNvGraphicFramePr>
@@ -1051,13 +1147,99 @@
               <a:graphicData uri="http://schemas.openxmlformats.org/drawingml/2006/picture">
                 <pic:pic xmlns:pic="http://schemas.openxmlformats.org/drawingml/2006/picture">
                   <pic:nvPicPr>
-                    <pic:cNvPr id="0" name="Picture 11"/>
+                    <pic:cNvPr id="0" name="Picture 12"/>
                     <pic:cNvPicPr>
                       <a:picLocks noChangeAspect="1" noChangeArrowheads="1"/>
                     </pic:cNvPicPr>
                   </pic:nvPicPr>
                   <pic:blipFill>
                     <a:blip r:embed="rId16" cstate="print">
+                      <a:extLst>
+                        <a:ext uri="{28A0092B-C50C-407E-A947-70E740481C1C}">
+                          <a14:useLocalDpi xmlns:a14="http://schemas.microsoft.com/office/drawing/2010/main" val="0"/>
+                        </a:ext>
+                      </a:extLst>
+                    </a:blip>
+                    <a:srcRect/>
+                    <a:stretch>
+                      <a:fillRect/>
+                    </a:stretch>
+                  </pic:blipFill>
+                  <pic:spPr bwMode="auto">
+                    <a:xfrm>
+                      <a:off x="0" y="0"/>
+                      <a:ext cx="5264785" cy="2507615"/>
+                    </a:xfrm>
+                    <a:prstGeom prst="rect">
+                      <a:avLst/>
+                    </a:prstGeom>
+                    <a:noFill/>
+                    <a:ln>
+                      <a:noFill/>
+                    </a:ln>
+                  </pic:spPr>
+                </pic:pic>
+              </a:graphicData>
+            </a:graphic>
+          </wp:inline>
+        </w:drawing>
+      </w:r>
+      <w:bookmarkEnd w:id="1"/>
+    </w:p>
+    <w:p>
+      <w:pPr>
+        <w:jc w:val="center"/>
+        <w:rPr>
+          <w:b/>
+        </w:rPr>
+      </w:pPr>
+      <w:r>
+        <w:rPr>
+          <w:rFonts w:hint="eastAsia"/>
+          <w:b/>
+        </w:rPr>
+        <w:t>如何让服务器</w:t>
+      </w:r>
+      <w:r>
+        <w:rPr>
+          <w:rFonts w:hint="eastAsia"/>
+          <w:b/>
+        </w:rPr>
+        <w:t>关机</w:t>
+      </w:r>
+    </w:p>
+    <w:p>
+      <w:pPr>
+        <w:jc w:val="center"/>
+        <w:rPr>
+          <w:b/>
+        </w:rPr>
+      </w:pPr>
+      <w:r>
+        <w:rPr>
+          <w:b/>
+          <w:noProof/>
+        </w:rPr>
+        <w:lastRenderedPageBreak/>
+        <w:drawing>
+          <wp:inline distT="0" distB="0" distL="0" distR="0" wp14:anchorId="19951B42" wp14:editId="17BEBB06">
+            <wp:extent cx="5264785" cy="2493645"/>
+            <wp:effectExtent l="0" t="0" r="0" b="1905"/>
+            <wp:docPr id="13" name="图片 13"/>
+            <wp:cNvGraphicFramePr>
+              <a:graphicFrameLocks xmlns:a="http://schemas.openxmlformats.org/drawingml/2006/main" noChangeAspect="1"/>
+            </wp:cNvGraphicFramePr>
+            <a:graphic xmlns:a="http://schemas.openxmlformats.org/drawingml/2006/main">
+              <a:graphicData uri="http://schemas.openxmlformats.org/drawingml/2006/picture">
+                <pic:pic xmlns:pic="http://schemas.openxmlformats.org/drawingml/2006/picture">
+                  <pic:nvPicPr>
+                    <pic:cNvPr id="0" name="Picture 13"/>
+                    <pic:cNvPicPr>
+                      <a:picLocks noChangeAspect="1" noChangeArrowheads="1"/>
+                    </pic:cNvPicPr>
+                  </pic:nvPicPr>
+                  <pic:blipFill>
+                    <a:blip r:embed="rId17" cstate="print">
                       <a:extLst>
                         <a:ext uri="{28A0092B-C50C-407E-A947-70E740481C1C}">
                           <a14:useLocalDpi xmlns:a14="http://schemas.microsoft.com/office/drawing/2010/main" val="0"/>
@@ -1091,239 +1273,6 @@
     </w:p>
     <w:p>
       <w:pPr>
-        <w:rPr>
-          <w:b/>
-        </w:rPr>
-      </w:pPr>
-      <w:r>
-        <w:rPr>
-          <w:rFonts w:hint="eastAsia"/>
-          <w:b/>
-        </w:rPr>
-        <w:t>第一次</w:t>
-      </w:r>
-      <w:r>
-        <w:rPr>
-          <w:rFonts w:hint="eastAsia"/>
-          <w:b/>
-        </w:rPr>
-        <w:t>（如果没有默认安装系统的话</w:t>
-      </w:r>
-      <w:r>
-        <w:rPr>
-          <w:rFonts w:hint="eastAsia"/>
-          <w:b/>
-        </w:rPr>
-        <w:t>，就继续看下面的图</w:t>
-      </w:r>
-      <w:r>
-        <w:rPr>
-          <w:rFonts w:hint="eastAsia"/>
-          <w:b/>
-        </w:rPr>
-        <w:t>）</w:t>
-      </w:r>
-      <w:r>
-        <w:rPr>
-          <w:rFonts w:hint="eastAsia"/>
-          <w:b/>
-        </w:rPr>
-        <w:t>就直接按步骤</w:t>
-      </w:r>
-      <w:r>
-        <w:rPr>
-          <w:rFonts w:hint="eastAsia"/>
-          <w:b/>
-        </w:rPr>
-        <w:t>就可以了</w:t>
-      </w:r>
-      <w:r>
-        <w:rPr>
-          <w:rFonts w:hint="eastAsia"/>
-          <w:b/>
-        </w:rPr>
-        <w:t>，如果以后要换系统</w:t>
-      </w:r>
-      <w:r>
-        <w:rPr>
-          <w:rFonts w:hint="eastAsia"/>
-          <w:b/>
-        </w:rPr>
-        <w:t>的</w:t>
-      </w:r>
-      <w:r>
-        <w:rPr>
-          <w:rFonts w:hint="eastAsia"/>
-          <w:b/>
-        </w:rPr>
-        <w:t>话</w:t>
-      </w:r>
-      <w:r>
-        <w:rPr>
-          <w:rFonts w:hint="eastAsia"/>
-          <w:b/>
-        </w:rPr>
-        <w:t>，就</w:t>
-      </w:r>
-      <w:r>
-        <w:rPr>
-          <w:rFonts w:hint="eastAsia"/>
-          <w:b/>
-        </w:rPr>
-        <w:t>要确保系统是关机状态，否则安装失败，参考下图。</w:t>
-      </w:r>
-    </w:p>
-    <w:p>
-      <w:pPr>
-        <w:jc w:val="center"/>
-        <w:rPr>
-          <w:b/>
-        </w:rPr>
-      </w:pPr>
-      <w:bookmarkStart w:id="0" w:name="启动系统"/>
-      <w:r>
-        <w:rPr>
-          <w:b/>
-          <w:noProof/>
-        </w:rPr>
-        <w:drawing>
-          <wp:inline distT="0" distB="0" distL="0" distR="0" wp14:anchorId="73ECF63D" wp14:editId="0CF5C92D">
-            <wp:extent cx="5264785" cy="2507615"/>
-            <wp:effectExtent l="0" t="0" r="0" b="6985"/>
-            <wp:docPr id="12" name="图片 12"/>
-            <wp:cNvGraphicFramePr>
-              <a:graphicFrameLocks xmlns:a="http://schemas.openxmlformats.org/drawingml/2006/main" noChangeAspect="1"/>
-            </wp:cNvGraphicFramePr>
-            <a:graphic xmlns:a="http://schemas.openxmlformats.org/drawingml/2006/main">
-              <a:graphicData uri="http://schemas.openxmlformats.org/drawingml/2006/picture">
-                <pic:pic xmlns:pic="http://schemas.openxmlformats.org/drawingml/2006/picture">
-                  <pic:nvPicPr>
-                    <pic:cNvPr id="0" name="Picture 12"/>
-                    <pic:cNvPicPr>
-                      <a:picLocks noChangeAspect="1" noChangeArrowheads="1"/>
-                    </pic:cNvPicPr>
-                  </pic:nvPicPr>
-                  <pic:blipFill>
-                    <a:blip r:embed="rId17" cstate="print">
-                      <a:extLst>
-                        <a:ext uri="{28A0092B-C50C-407E-A947-70E740481C1C}">
-                          <a14:useLocalDpi xmlns:a14="http://schemas.microsoft.com/office/drawing/2010/main" val="0"/>
-                        </a:ext>
-                      </a:extLst>
-                    </a:blip>
-                    <a:srcRect/>
-                    <a:stretch>
-                      <a:fillRect/>
-                    </a:stretch>
-                  </pic:blipFill>
-                  <pic:spPr bwMode="auto">
-                    <a:xfrm>
-                      <a:off x="0" y="0"/>
-                      <a:ext cx="5264785" cy="2507615"/>
-                    </a:xfrm>
-                    <a:prstGeom prst="rect">
-                      <a:avLst/>
-                    </a:prstGeom>
-                    <a:noFill/>
-                    <a:ln>
-                      <a:noFill/>
-                    </a:ln>
-                  </pic:spPr>
-                </pic:pic>
-              </a:graphicData>
-            </a:graphic>
-          </wp:inline>
-        </w:drawing>
-      </w:r>
-      <w:bookmarkEnd w:id="0"/>
-    </w:p>
-    <w:p>
-      <w:pPr>
-        <w:jc w:val="center"/>
-        <w:rPr>
-          <w:b/>
-        </w:rPr>
-      </w:pPr>
-      <w:r>
-        <w:rPr>
-          <w:rFonts w:hint="eastAsia"/>
-          <w:b/>
-        </w:rPr>
-        <w:t>如何让服务器</w:t>
-      </w:r>
-      <w:r>
-        <w:rPr>
-          <w:rFonts w:hint="eastAsia"/>
-          <w:b/>
-        </w:rPr>
-        <w:t>关机</w:t>
-      </w:r>
-    </w:p>
-    <w:p>
-      <w:pPr>
-        <w:jc w:val="center"/>
-        <w:rPr>
-          <w:b/>
-        </w:rPr>
-      </w:pPr>
-      <w:r>
-        <w:rPr>
-          <w:b/>
-          <w:noProof/>
-        </w:rPr>
-        <w:lastRenderedPageBreak/>
-        <w:drawing>
-          <wp:inline distT="0" distB="0" distL="0" distR="0" wp14:anchorId="19951B42" wp14:editId="17BEBB06">
-            <wp:extent cx="5264785" cy="2493645"/>
-            <wp:effectExtent l="0" t="0" r="0" b="1905"/>
-            <wp:docPr id="13" name="图片 13"/>
-            <wp:cNvGraphicFramePr>
-              <a:graphicFrameLocks xmlns:a="http://schemas.openxmlformats.org/drawingml/2006/main" noChangeAspect="1"/>
-            </wp:cNvGraphicFramePr>
-            <a:graphic xmlns:a="http://schemas.openxmlformats.org/drawingml/2006/main">
-              <a:graphicData uri="http://schemas.openxmlformats.org/drawingml/2006/picture">
-                <pic:pic xmlns:pic="http://schemas.openxmlformats.org/drawingml/2006/picture">
-                  <pic:nvPicPr>
-                    <pic:cNvPr id="0" name="Picture 13"/>
-                    <pic:cNvPicPr>
-                      <a:picLocks noChangeAspect="1" noChangeArrowheads="1"/>
-                    </pic:cNvPicPr>
-                  </pic:nvPicPr>
-                  <pic:blipFill>
-                    <a:blip r:embed="rId18" cstate="print">
-                      <a:extLst>
-                        <a:ext uri="{28A0092B-C50C-407E-A947-70E740481C1C}">
-                          <a14:useLocalDpi xmlns:a14="http://schemas.microsoft.com/office/drawing/2010/main" val="0"/>
-                        </a:ext>
-                      </a:extLst>
-                    </a:blip>
-                    <a:srcRect/>
-                    <a:stretch>
-                      <a:fillRect/>
-                    </a:stretch>
-                  </pic:blipFill>
-                  <pic:spPr bwMode="auto">
-                    <a:xfrm>
-                      <a:off x="0" y="0"/>
-                      <a:ext cx="5264785" cy="2493645"/>
-                    </a:xfrm>
-                    <a:prstGeom prst="rect">
-                      <a:avLst/>
-                    </a:prstGeom>
-                    <a:noFill/>
-                    <a:ln>
-                      <a:noFill/>
-                    </a:ln>
-                  </pic:spPr>
-                </pic:pic>
-              </a:graphicData>
-            </a:graphic>
-          </wp:inline>
-        </w:drawing>
-      </w:r>
-    </w:p>
-    <w:p>
-      <w:pPr>
         <w:jc w:val="center"/>
         <w:rPr>
           <w:b/>
@@ -1394,7 +1343,7 @@
                     </pic:cNvPicPr>
                   </pic:nvPicPr>
                   <pic:blipFill>
-                    <a:blip r:embed="rId19" cstate="print">
+                    <a:blip r:embed="rId18" cstate="print">
                       <a:extLst>
                         <a:ext uri="{28A0092B-C50C-407E-A947-70E740481C1C}">
                           <a14:useLocalDpi xmlns:a14="http://schemas.microsoft.com/office/drawing/2010/main" val="0"/>
@@ -1456,7 +1405,7 @@
                     </pic:cNvPicPr>
                   </pic:nvPicPr>
                   <pic:blipFill>
-                    <a:blip r:embed="rId20" cstate="print">
+                    <a:blip r:embed="rId19" cstate="print">
                       <a:extLst>
                         <a:ext uri="{28A0092B-C50C-407E-A947-70E740481C1C}">
                           <a14:useLocalDpi xmlns:a14="http://schemas.microsoft.com/office/drawing/2010/main" val="0"/>
@@ -1551,48 +1500,18 @@
           <w:b/>
         </w:rPr>
         <w:lastRenderedPageBreak/>
-        <w:t>在控制面板的主面</w:t>
-      </w:r>
-      <w:proofErr w:type="gramStart"/>
-      <w:r>
-        <w:rPr>
-          <w:rFonts w:hint="eastAsia"/>
-          <w:b/>
-        </w:rPr>
-        <w:t>板那里</w:t>
-      </w:r>
-      <w:proofErr w:type="gramEnd"/>
-      <w:r>
-        <w:rPr>
-          <w:rFonts w:hint="eastAsia"/>
-          <w:b/>
-        </w:rPr>
-        <w:t>点击</w:t>
-      </w:r>
-      <w:r>
-        <w:fldChar w:fldCharType="begin"/>
-      </w:r>
-      <w:r>
-        <w:instrText xml:space="preserve"> HYPERLINK \l "启动系统" </w:instrText>
-      </w:r>
-      <w:r>
-        <w:fldChar w:fldCharType="separate"/>
-      </w:r>
-      <w:r>
-        <w:rPr>
-          <w:rStyle w:val="a4"/>
-          <w:rFonts w:hint="eastAsia"/>
-          <w:b/>
-        </w:rPr>
-        <w:t>启动系统</w:t>
-      </w:r>
-      <w:r>
-        <w:rPr>
-          <w:rStyle w:val="a4"/>
-          <w:b/>
-        </w:rPr>
-        <w:fldChar w:fldCharType="end"/>
-      </w:r>
+        <w:t>在控制面板的主面板那里点击</w:t>
+      </w:r>
+      <w:hyperlink w:anchor="启动系统" w:history="1">
+        <w:r>
+          <w:rPr>
+            <w:rStyle w:val="a4"/>
+            <w:rFonts w:hint="eastAsia"/>
+            <w:b/>
+          </w:rPr>
+          <w:t>启动系统</w:t>
+        </w:r>
+      </w:hyperlink>
       <w:r>
         <w:rPr>
           <w:rFonts w:hint="eastAsia"/>
@@ -1764,7 +1683,7 @@
                     </pic:cNvPicPr>
                   </pic:nvPicPr>
                   <pic:blipFill rotWithShape="1">
-                    <a:blip r:embed="rId21">
+                    <a:blip r:embed="rId20">
                       <a:extLst>
                         <a:ext uri="{28A0092B-C50C-407E-A947-70E740481C1C}">
                           <a14:useLocalDpi xmlns:a14="http://schemas.microsoft.com/office/drawing/2010/main" val="0"/>
@@ -1816,334 +1735,233 @@
           <w:szCs w:val="32"/>
         </w:rPr>
         <w:lastRenderedPageBreak/>
-        <w:t>安装</w:t>
-      </w:r>
-      <w:proofErr w:type="spellStart"/>
-      <w:r>
-        <w:rPr>
-          <w:rFonts w:hint="eastAsia"/>
-          <w:b/>
-          <w:sz w:val="32"/>
-          <w:szCs w:val="32"/>
+        <w:t>安装shadowsocks服务端</w:t>
+      </w:r>
+    </w:p>
+    <w:p>
+      <w:pPr>
+        <w:rPr>
+          <w:b/>
+        </w:rPr>
+      </w:pPr>
+      <w:r>
+        <w:rPr>
+          <w:rFonts w:hint="eastAsia"/>
+          <w:b/>
+        </w:rPr>
+        <w:t>我们将会安装</w:t>
+      </w:r>
+      <w:r>
+        <w:rPr>
+          <w:b/>
+        </w:rPr>
+        <w:t>python版本的shadowsocks，需要</w:t>
+      </w:r>
+      <w:r>
+        <w:rPr>
+          <w:rFonts w:hint="eastAsia"/>
+          <w:b/>
+        </w:rPr>
+        <w:t>给服务器</w:t>
+      </w:r>
+      <w:r>
+        <w:rPr>
+          <w:b/>
+        </w:rPr>
+        <w:t>安装pip管理工具</w:t>
+      </w:r>
+      <w:r>
+        <w:rPr>
+          <w:rFonts w:hint="eastAsia"/>
+          <w:b/>
+        </w:rPr>
+        <w:t>，运行以下指令</w:t>
+      </w:r>
+    </w:p>
+    <w:p>
+      <w:pPr>
+        <w:rPr>
+          <w:b/>
+        </w:rPr>
+      </w:pPr>
+      <w:r>
+        <w:rPr>
+          <w:rFonts w:hint="eastAsia"/>
+          <w:b/>
+        </w:rPr>
+        <w:t>方法1：</w:t>
+      </w:r>
+    </w:p>
+    <w:p>
+      <w:pPr>
+        <w:ind w:left="360" w:firstLineChars="100" w:firstLine="210"/>
+        <w:rPr>
+          <w:b/>
+        </w:rPr>
+      </w:pPr>
+      <w:r>
+        <w:rPr>
+          <w:b/>
+        </w:rPr>
+        <w:t xml:space="preserve">sudo </w:t>
+      </w:r>
+      <w:r>
+        <w:rPr>
+          <w:rFonts w:hint="eastAsia"/>
+          <w:b/>
+        </w:rPr>
+        <w:t>apt-get</w:t>
+      </w:r>
+      <w:r>
+        <w:rPr>
+          <w:b/>
+        </w:rPr>
+        <w:t xml:space="preserve"> </w:t>
+      </w:r>
+      <w:r>
+        <w:rPr>
+          <w:rFonts w:hint="eastAsia"/>
+          <w:b/>
+        </w:rPr>
+        <w:t>update</w:t>
+      </w:r>
+      <w:r>
+        <w:rPr>
+          <w:b/>
+        </w:rPr>
+        <w:t xml:space="preserve">                      </w:t>
+      </w:r>
+      <w:r>
+        <w:rPr>
+          <w:rFonts w:hint="eastAsia"/>
+          <w:b/>
+        </w:rPr>
+        <w:t>//更新源列表</w:t>
+      </w:r>
+    </w:p>
+    <w:p>
+      <w:pPr>
+        <w:ind w:left="360" w:firstLineChars="100" w:firstLine="210"/>
+        <w:rPr>
+          <w:b/>
+        </w:rPr>
+      </w:pPr>
+      <w:r>
+        <w:rPr>
+          <w:b/>
+        </w:rPr>
+        <w:t xml:space="preserve">sudo </w:t>
+      </w:r>
+      <w:r>
+        <w:rPr>
+          <w:b/>
+        </w:rPr>
+        <w:t>apt-get install python-pip</w:t>
+      </w:r>
+      <w:r>
+        <w:rPr>
+          <w:b/>
+        </w:rPr>
+        <w:t xml:space="preserve">            </w:t>
+      </w:r>
+      <w:r>
+        <w:rPr>
+          <w:rFonts w:hint="eastAsia"/>
+          <w:b/>
+        </w:rPr>
+        <w:t>//安装pip工具</w:t>
+      </w:r>
+    </w:p>
+    <w:p>
+      <w:pPr>
+        <w:ind w:left="360" w:firstLineChars="100" w:firstLine="210"/>
+        <w:rPr>
+          <w:b/>
+        </w:rPr>
+      </w:pPr>
+      <w:r>
+        <w:rPr>
+          <w:b/>
+        </w:rPr>
+        <w:t xml:space="preserve">sudo </w:t>
+      </w:r>
+      <w:r>
+        <w:rPr>
+          <w:b/>
+        </w:rPr>
+        <w:t>pip install shadowsocks</w:t>
+      </w:r>
+      <w:r>
+        <w:rPr>
+          <w:b/>
+        </w:rPr>
+        <w:t xml:space="preserve">               </w:t>
+      </w:r>
+      <w:r>
+        <w:rPr>
+          <w:rFonts w:hint="eastAsia"/>
+          <w:b/>
+        </w:rPr>
+        <w:t>//用pip安装</w:t>
+      </w:r>
+      <w:r>
+        <w:rPr>
+          <w:b/>
         </w:rPr>
         <w:t>shadowsocks</w:t>
       </w:r>
-      <w:proofErr w:type="spellEnd"/>
-      <w:r>
-        <w:rPr>
-          <w:rFonts w:hint="eastAsia"/>
-          <w:b/>
-          <w:sz w:val="32"/>
-          <w:szCs w:val="32"/>
-        </w:rPr>
-        <w:t>服务端</w:t>
-      </w:r>
-    </w:p>
-    <w:p>
-      <w:pPr>
-        <w:rPr>
-          <w:b/>
-        </w:rPr>
-      </w:pPr>
-      <w:r>
-        <w:rPr>
-          <w:rFonts w:hint="eastAsia"/>
-          <w:b/>
-        </w:rPr>
-        <w:t>我们将会安装</w:t>
-      </w:r>
-      <w:r>
-        <w:rPr>
-          <w:b/>
-        </w:rPr>
-        <w:t>python版本的</w:t>
-      </w:r>
-      <w:proofErr w:type="spellStart"/>
-      <w:r>
-        <w:rPr>
-          <w:b/>
-        </w:rPr>
-        <w:t>shadowsocks</w:t>
-      </w:r>
-      <w:proofErr w:type="spellEnd"/>
-      <w:r>
-        <w:rPr>
-          <w:b/>
-        </w:rPr>
-        <w:t>，需要</w:t>
-      </w:r>
-      <w:r>
-        <w:rPr>
-          <w:rFonts w:hint="eastAsia"/>
-          <w:b/>
-        </w:rPr>
-        <w:t>给服务器</w:t>
-      </w:r>
-      <w:r>
-        <w:rPr>
-          <w:b/>
-        </w:rPr>
-        <w:t>安装pip管理工具</w:t>
-      </w:r>
-      <w:r>
-        <w:rPr>
-          <w:rFonts w:hint="eastAsia"/>
-          <w:b/>
-        </w:rPr>
-        <w:t>，运行以下指令</w:t>
-      </w:r>
-    </w:p>
-    <w:p>
-      <w:pPr>
-        <w:rPr>
-          <w:rFonts w:hint="eastAsia"/>
-          <w:b/>
-        </w:rPr>
-      </w:pPr>
-      <w:r>
-        <w:rPr>
-          <w:rFonts w:hint="eastAsia"/>
-          <w:b/>
-        </w:rPr>
-        <w:t>方</w:t>
-      </w:r>
-      <w:proofErr w:type="spellStart"/>
-      <w:r>
-        <w:rPr>
-          <w:rFonts w:hint="eastAsia"/>
-          <w:b/>
-        </w:rPr>
-        <w:t>法1：</w:t>
+    </w:p>
+    <w:p>
+      <w:pPr>
+        <w:rPr>
+          <w:b/>
+        </w:rPr>
+      </w:pPr>
+    </w:p>
+    <w:p>
+      <w:pPr>
+        <w:rPr>
+          <w:b/>
+        </w:rPr>
+      </w:pPr>
+      <w:r>
+        <w:rPr>
+          <w:rFonts w:hint="eastAsia"/>
+          <w:b/>
+        </w:rPr>
+        <w:t>方法2：sudo</w:t>
+      </w:r>
+      <w:r>
+        <w:rPr>
+          <w:b/>
+        </w:rPr>
+        <w:t xml:space="preserve"> </w:t>
+      </w:r>
+      <w:r>
+        <w:rPr>
+          <w:rFonts w:hint="eastAsia"/>
+          <w:b/>
+        </w:rPr>
+        <w:t>apt</w:t>
+      </w:r>
+      <w:r>
+        <w:rPr>
+          <w:b/>
+        </w:rPr>
+        <w:t xml:space="preserve">-get install shadowsocks </w:t>
+      </w:r>
+      <w:r>
+        <w:rPr>
+          <w:rFonts w:hint="eastAsia"/>
+          <w:b/>
+        </w:rPr>
+        <w:t>适用于ubuntu</w:t>
       </w:r>
     </w:p>
     <w:p>
       <w:pPr>
         <w:ind w:left="360" w:firstLineChars="100" w:firstLine="210"/>
         <w:rPr>
-          <w:b/>
-        </w:rPr>
-      </w:pPr>
-      <w:r>
-        <w:rPr>
-          <w:b/>
-        </w:rPr>
-        <w:t>sudo</w:t>
-      </w:r>
-      <w:proofErr w:type="spellEnd"/>
-      <w:r>
-        <w:rPr>
-          <w:b/>
-        </w:rPr>
-        <w:t xml:space="preserve"> </w:t>
-      </w:r>
-      <w:r>
-        <w:rPr>
-          <w:rFonts w:hint="eastAsia"/>
-          <w:b/>
-        </w:rPr>
-        <w:t>apt-get</w:t>
-      </w:r>
-      <w:r>
-        <w:rPr>
-          <w:b/>
-        </w:rPr>
-        <w:t xml:space="preserve"> </w:t>
-      </w:r>
-      <w:r>
-        <w:rPr>
-          <w:rFonts w:hint="eastAsia"/>
-          <w:b/>
-        </w:rPr>
-        <w:t>update</w:t>
-      </w:r>
-      <w:r>
-        <w:rPr>
-          <w:b/>
-        </w:rPr>
-        <w:t xml:space="preserve">                      </w:t>
-      </w:r>
-      <w:r>
-        <w:rPr>
-          <w:rFonts w:hint="eastAsia"/>
-          <w:b/>
-        </w:rPr>
-        <w:t>//更新源列表</w:t>
-      </w:r>
-    </w:p>
-    <w:p>
-      <w:pPr>
-        <w:ind w:left="360" w:firstLineChars="100" w:firstLine="210"/>
-        <w:rPr>
-          <w:b/>
-        </w:rPr>
-      </w:pPr>
-      <w:proofErr w:type="spellStart"/>
-      <w:r>
-        <w:rPr>
-          <w:b/>
-        </w:rPr>
-        <w:t>sudo</w:t>
-      </w:r>
-      <w:proofErr w:type="spellEnd"/>
-      <w:r>
-        <w:rPr>
-          <w:b/>
-        </w:rPr>
-        <w:t xml:space="preserve"> </w:t>
-      </w:r>
-      <w:r>
-        <w:rPr>
-          <w:b/>
-        </w:rPr>
-        <w:t>apt-get install python-pip</w:t>
-      </w:r>
-      <w:r>
-        <w:rPr>
-          <w:b/>
-        </w:rPr>
-        <w:t xml:space="preserve">            </w:t>
-      </w:r>
-      <w:r>
-        <w:rPr>
-          <w:rFonts w:hint="eastAsia"/>
-          <w:b/>
-        </w:rPr>
-        <w:t>//安装pip工具</w:t>
-      </w:r>
-    </w:p>
-    <w:p>
-      <w:pPr>
-        <w:ind w:left="360" w:firstLineChars="100" w:firstLine="210"/>
-        <w:rPr>
-          <w:b/>
-        </w:rPr>
-      </w:pPr>
-      <w:proofErr w:type="spellStart"/>
-      <w:r>
-        <w:rPr>
-          <w:b/>
-        </w:rPr>
-        <w:t>sudo</w:t>
-      </w:r>
-      <w:proofErr w:type="spellEnd"/>
-      <w:r>
-        <w:rPr>
-          <w:b/>
-        </w:rPr>
-        <w:t xml:space="preserve"> </w:t>
-      </w:r>
-      <w:r>
-        <w:rPr>
-          <w:b/>
-        </w:rPr>
-        <w:t xml:space="preserve">pip install </w:t>
-      </w:r>
-      <w:proofErr w:type="spellStart"/>
-      <w:r>
-        <w:rPr>
-          <w:b/>
-        </w:rPr>
-        <w:t>shadowsocks</w:t>
-      </w:r>
-      <w:proofErr w:type="spellEnd"/>
-      <w:r>
-        <w:rPr>
-          <w:b/>
-        </w:rPr>
-        <w:t xml:space="preserve">               </w:t>
-      </w:r>
-      <w:r>
-        <w:rPr>
-          <w:rFonts w:hint="eastAsia"/>
-          <w:b/>
-        </w:rPr>
-        <w:t>//用pip安装</w:t>
-      </w:r>
-      <w:proofErr w:type="spellStart"/>
-      <w:r>
-        <w:rPr>
-          <w:b/>
-        </w:rPr>
-        <w:t>shadowsocks</w:t>
-      </w:r>
-      <w:proofErr w:type="spellEnd"/>
-    </w:p>
-    <w:p>
-      <w:pPr>
-        <w:rPr>
-          <w:b/>
-        </w:rPr>
-      </w:pPr>
-    </w:p>
-    <w:p>
-      <w:pPr>
-        <w:rPr>
-          <w:rFonts w:hint="eastAsia"/>
-          <w:b/>
-        </w:rPr>
-      </w:pPr>
-      <w:r>
-        <w:rPr>
-          <w:rFonts w:hint="eastAsia"/>
-          <w:b/>
-        </w:rPr>
-        <w:t>方法2：</w:t>
-      </w:r>
-      <w:proofErr w:type="spellStart"/>
-      <w:r>
-        <w:rPr>
-          <w:rFonts w:hint="eastAsia"/>
-          <w:b/>
-        </w:rPr>
-        <w:t>sudo</w:t>
-      </w:r>
-      <w:proofErr w:type="spellEnd"/>
-      <w:r>
-        <w:rPr>
-          <w:b/>
-        </w:rPr>
-        <w:t xml:space="preserve"> </w:t>
-      </w:r>
-      <w:r>
-        <w:rPr>
-          <w:rFonts w:hint="eastAsia"/>
-          <w:b/>
-        </w:rPr>
-        <w:t>apt</w:t>
-      </w:r>
-      <w:r>
-        <w:rPr>
-          <w:b/>
-        </w:rPr>
-        <w:t xml:space="preserve">-get install </w:t>
-      </w:r>
-      <w:proofErr w:type="spellStart"/>
-      <w:r>
-        <w:rPr>
-          <w:b/>
-        </w:rPr>
-        <w:t>shadowsocks</w:t>
-      </w:r>
-      <w:proofErr w:type="spellEnd"/>
-      <w:r>
-        <w:rPr>
-          <w:b/>
-        </w:rPr>
-        <w:t xml:space="preserve"> </w:t>
-      </w:r>
-      <w:r>
-        <w:rPr>
-          <w:rFonts w:hint="eastAsia"/>
-          <w:b/>
-        </w:rPr>
-        <w:t>适用于ubuntu</w:t>
-      </w:r>
-    </w:p>
-    <w:p>
-      <w:pPr>
-        <w:ind w:left="360" w:firstLineChars="100" w:firstLine="210"/>
-        <w:rPr>
-          <w:rFonts w:hint="eastAsia"/>
           <w:b/>
         </w:rPr>
       </w:pPr>
@@ -2178,7 +1996,7 @@
                     </pic:cNvPicPr>
                   </pic:nvPicPr>
                   <pic:blipFill rotWithShape="1">
-                    <a:blip r:embed="rId22">
+                    <a:blip r:embed="rId21">
                       <a:extLst>
                         <a:ext uri="{28A0092B-C50C-407E-A947-70E740481C1C}">
                           <a14:useLocalDpi xmlns:a14="http://schemas.microsoft.com/office/drawing/2010/main" val="0"/>
@@ -2259,27 +2077,7 @@
           <w:szCs w:val="32"/>
         </w:rPr>
         <w:lastRenderedPageBreak/>
-        <w:t>配置</w:t>
-      </w:r>
-      <w:proofErr w:type="spellStart"/>
-      <w:r>
-        <w:rPr>
-          <w:rFonts w:hint="eastAsia"/>
-          <w:b/>
-          <w:sz w:val="32"/>
-          <w:szCs w:val="32"/>
-        </w:rPr>
-        <w:t>shadowsocks</w:t>
-      </w:r>
-      <w:proofErr w:type="spellEnd"/>
-      <w:r>
-        <w:rPr>
-          <w:rFonts w:hint="eastAsia"/>
-          <w:b/>
-          <w:sz w:val="32"/>
-          <w:szCs w:val="32"/>
-        </w:rPr>
-        <w:t>服务端</w:t>
+        <w:t>配置shadowsocks服务端</w:t>
       </w:r>
     </w:p>
     <w:p>
@@ -2321,32 +2119,15 @@
           <w:b/>
         </w:rPr>
         <w:tab/>
-        <w:t>cd /</w:t>
-      </w:r>
-      <w:proofErr w:type="spellStart"/>
-      <w:r>
-        <w:rPr>
-          <w:b/>
-        </w:rPr>
-        <w:t>etc</w:t>
-      </w:r>
-      <w:proofErr w:type="spellEnd"/>
-      <w:r>
-        <w:rPr>
-          <w:rFonts w:hint="eastAsia"/>
-          <w:b/>
-        </w:rPr>
-        <w:t>/</w:t>
-      </w:r>
-      <w:proofErr w:type="spellStart"/>
-      <w:r>
-        <w:rPr>
-          <w:rFonts w:hint="eastAsia"/>
-          <w:b/>
-        </w:rPr>
-        <w:t>shadowsocks</w:t>
-      </w:r>
-      <w:proofErr w:type="spellEnd"/>
+        <w:t>cd /etc</w:t>
+      </w:r>
+      <w:r>
+        <w:rPr>
+          <w:rFonts w:hint="eastAsia"/>
+          <w:b/>
+        </w:rPr>
+        <w:t>/shadowsocks</w:t>
+      </w:r>
       <w:r>
         <w:rPr>
           <w:b/>
@@ -2364,32 +2145,15 @@
         <w:rPr>
           <w:b/>
         </w:rPr>
-        <w:t>/</w:t>
-      </w:r>
-      <w:proofErr w:type="spellStart"/>
-      <w:r>
-        <w:rPr>
-          <w:b/>
-        </w:rPr>
-        <w:t>etc</w:t>
-      </w:r>
-      <w:proofErr w:type="spellEnd"/>
-      <w:r>
-        <w:rPr>
-          <w:rFonts w:hint="eastAsia"/>
-          <w:b/>
-        </w:rPr>
-        <w:t>/</w:t>
-      </w:r>
-      <w:proofErr w:type="spellStart"/>
-      <w:r>
-        <w:rPr>
-          <w:rFonts w:hint="eastAsia"/>
-          <w:b/>
-        </w:rPr>
-        <w:t>shadowsocks</w:t>
-      </w:r>
-      <w:proofErr w:type="spellEnd"/>
+        <w:t>/etc</w:t>
+      </w:r>
+      <w:r>
+        <w:rPr>
+          <w:rFonts w:hint="eastAsia"/>
+          <w:b/>
+        </w:rPr>
+        <w:t>/shadowsocks</w:t>
+      </w:r>
       <w:r>
         <w:rPr>
           <w:rFonts w:hint="eastAsia"/>
@@ -2405,14 +2169,37 @@
           <w:b/>
         </w:rPr>
       </w:pPr>
-      <w:proofErr w:type="spellStart"/>
-      <w:r>
-        <w:rPr>
-          <w:b/>
-        </w:rPr>
-        <w:t>sudo</w:t>
-      </w:r>
-      <w:proofErr w:type="spellEnd"/>
+      <w:r>
+        <w:rPr>
+          <w:b/>
+        </w:rPr>
+        <w:t xml:space="preserve">sudo </w:t>
+      </w:r>
+      <w:r>
+        <w:rPr>
+          <w:b/>
+        </w:rPr>
+        <w:t xml:space="preserve">vim </w:t>
+      </w:r>
+      <w:r>
+        <w:rPr>
+          <w:rFonts w:hint="eastAsia"/>
+          <w:b/>
+        </w:rPr>
+        <w:t>config</w:t>
+      </w:r>
+      <w:r>
+        <w:rPr>
+          <w:b/>
+        </w:rPr>
+        <w:t>.json</w:t>
+      </w:r>
+      <w:r>
+        <w:rPr>
+          <w:b/>
+        </w:rPr>
+        <w:t xml:space="preserve">   </w:t>
+      </w:r>
       <w:r>
         <w:rPr>
           <w:b/>
@@ -2421,39 +2208,6 @@
       </w:r>
       <w:r>
         <w:rPr>
-          <w:b/>
-        </w:rPr>
-        <w:t xml:space="preserve">vim </w:t>
-      </w:r>
-      <w:proofErr w:type="spellStart"/>
-      <w:r>
-        <w:rPr>
-          <w:rFonts w:hint="eastAsia"/>
-          <w:b/>
-        </w:rPr>
-        <w:t>config</w:t>
-      </w:r>
-      <w:r>
-        <w:rPr>
-          <w:b/>
-        </w:rPr>
-        <w:t>.json</w:t>
-      </w:r>
-      <w:proofErr w:type="spellEnd"/>
-      <w:r>
-        <w:rPr>
-          <w:b/>
-        </w:rPr>
-        <w:t xml:space="preserve">   </w:t>
-      </w:r>
-      <w:r>
-        <w:rPr>
-          <w:b/>
-        </w:rPr>
-        <w:t xml:space="preserve"> </w:t>
-      </w:r>
-      <w:r>
-        <w:rPr>
           <w:rFonts w:hint="eastAsia"/>
           <w:b/>
         </w:rPr>
@@ -2464,23 +2218,7 @@
           <w:rFonts w:hint="eastAsia"/>
           <w:b/>
         </w:rPr>
-        <w:t>在该文件下输入你的</w:t>
-      </w:r>
-      <w:proofErr w:type="spellStart"/>
-      <w:r>
-        <w:rPr>
-          <w:rFonts w:hint="eastAsia"/>
-          <w:b/>
-        </w:rPr>
-        <w:t>vps</w:t>
-      </w:r>
-      <w:proofErr w:type="spellEnd"/>
-      <w:r>
-        <w:rPr>
-          <w:rFonts w:hint="eastAsia"/>
-          <w:b/>
-        </w:rPr>
-        <w:t>信息，</w:t>
+        <w:t>在该文件下输入你的vps信息，</w:t>
       </w:r>
       <w:r>
         <w:rPr>
@@ -2519,6 +2257,378 @@
             <wp:extent cx="4892464" cy="2789162"/>
             <wp:effectExtent l="0" t="0" r="3810" b="0"/>
             <wp:docPr id="2" name="图片 2"/>
+            <wp:cNvGraphicFramePr>
+              <a:graphicFrameLocks xmlns:a="http://schemas.openxmlformats.org/drawingml/2006/main" noChangeAspect="1"/>
+            </wp:cNvGraphicFramePr>
+            <a:graphic xmlns:a="http://schemas.openxmlformats.org/drawingml/2006/main">
+              <a:graphicData uri="http://schemas.openxmlformats.org/drawingml/2006/picture">
+                <pic:pic xmlns:pic="http://schemas.openxmlformats.org/drawingml/2006/picture">
+                  <pic:nvPicPr>
+                    <pic:cNvPr id="1" name=""/>
+                    <pic:cNvPicPr/>
+                  </pic:nvPicPr>
+                  <pic:blipFill>
+                    <a:blip r:embed="rId22"/>
+                    <a:stretch>
+                      <a:fillRect/>
+                    </a:stretch>
+                  </pic:blipFill>
+                  <pic:spPr>
+                    <a:xfrm>
+                      <a:off x="0" y="0"/>
+                      <a:ext cx="4892464" cy="2789162"/>
+                    </a:xfrm>
+                    <a:prstGeom prst="rect">
+                      <a:avLst/>
+                    </a:prstGeom>
+                  </pic:spPr>
+                </pic:pic>
+              </a:graphicData>
+            </a:graphic>
+          </wp:inline>
+        </w:drawing>
+      </w:r>
+    </w:p>
+    <w:p>
+      <w:pPr>
+        <w:jc w:val="center"/>
+        <w:rPr>
+          <w:b/>
+        </w:rPr>
+      </w:pPr>
+    </w:p>
+    <w:p>
+      <w:pPr>
+        <w:rPr>
+          <w:b/>
+        </w:rPr>
+      </w:pPr>
+      <w:r>
+        <w:rPr>
+          <w:rFonts w:hint="eastAsia"/>
+          <w:b/>
+        </w:rPr>
+        <w:t>之后按 “I” 键 然后才能输入，将下面的文本输入</w:t>
+      </w:r>
+      <w:r>
+        <w:rPr>
+          <w:rFonts w:hint="eastAsia"/>
+          <w:b/>
+        </w:rPr>
+        <w:t>根据你的vps信息修改后复制</w:t>
+      </w:r>
+      <w:r>
+        <w:rPr>
+          <w:rFonts w:hint="eastAsia"/>
+          <w:b/>
+        </w:rPr>
+        <w:t>进去。（友情提示：将文本复制后，在输入端里直接鼠标右键就可以复制过去，如果有错乱直接delete，然后右键再试一次）</w:t>
+      </w:r>
+    </w:p>
+    <w:p>
+      <w:pPr>
+        <w:rPr>
+          <w:b/>
+          <w:color w:val="FF0000"/>
+        </w:rPr>
+      </w:pPr>
+      <w:r>
+        <w:rPr>
+          <w:rFonts w:hint="eastAsia"/>
+          <w:b/>
+          <w:color w:val="FF0000"/>
+        </w:rPr>
+        <w:t>建议啊，先看看vim的用法，不然很容易出问题</w:t>
+      </w:r>
+    </w:p>
+    <w:p>
+      <w:pPr>
+        <w:rPr>
+          <w:b/>
+        </w:rPr>
+      </w:pPr>
+      <w:r>
+        <w:rPr>
+          <w:b/>
+        </w:rPr>
+        <w:t>{</w:t>
+      </w:r>
+    </w:p>
+    <w:p>
+      <w:pPr>
+        <w:rPr>
+          <w:b/>
+        </w:rPr>
+      </w:pPr>
+      <w:r>
+        <w:rPr>
+          <w:b/>
+        </w:rPr>
+        <w:tab/>
+        <w:t>"</w:t>
+      </w:r>
+      <w:r>
+        <w:rPr>
+          <w:b/>
+          <w:color w:val="FF0000"/>
+        </w:rPr>
+        <w:t>server</w:t>
+      </w:r>
+      <w:r>
+        <w:rPr>
+          <w:b/>
+        </w:rPr>
+        <w:t>":"my_server_ip",</w:t>
+      </w:r>
+    </w:p>
+    <w:p>
+      <w:pPr>
+        <w:rPr>
+          <w:b/>
+        </w:rPr>
+      </w:pPr>
+      <w:r>
+        <w:rPr>
+          <w:b/>
+        </w:rPr>
+        <w:tab/>
+        <w:t>"</w:t>
+      </w:r>
+      <w:r>
+        <w:rPr>
+          <w:b/>
+          <w:color w:val="FF0000"/>
+        </w:rPr>
+        <w:t>server_port</w:t>
+      </w:r>
+      <w:r>
+        <w:rPr>
+          <w:b/>
+        </w:rPr>
+        <w:t>":8388,</w:t>
+      </w:r>
+    </w:p>
+    <w:p>
+      <w:pPr>
+        <w:rPr>
+          <w:b/>
+        </w:rPr>
+      </w:pPr>
+      <w:r>
+        <w:rPr>
+          <w:b/>
+        </w:rPr>
+        <w:tab/>
+        <w:t>"local_address": "127.0.0.1",</w:t>
+      </w:r>
+    </w:p>
+    <w:p>
+      <w:pPr>
+        <w:rPr>
+          <w:b/>
+        </w:rPr>
+      </w:pPr>
+      <w:r>
+        <w:rPr>
+          <w:b/>
+        </w:rPr>
+        <w:tab/>
+        <w:t>"local_port":1080,</w:t>
+      </w:r>
+    </w:p>
+    <w:p>
+      <w:pPr>
+        <w:rPr>
+          <w:b/>
+        </w:rPr>
+      </w:pPr>
+      <w:r>
+        <w:rPr>
+          <w:b/>
+        </w:rPr>
+        <w:tab/>
+        <w:t>"</w:t>
+      </w:r>
+      <w:r>
+        <w:rPr>
+          <w:b/>
+          <w:color w:val="FF0000"/>
+        </w:rPr>
+        <w:t>password</w:t>
+      </w:r>
+      <w:r>
+        <w:rPr>
+          <w:b/>
+        </w:rPr>
+        <w:t>":"mypassword",</w:t>
+      </w:r>
+    </w:p>
+    <w:p>
+      <w:pPr>
+        <w:rPr>
+          <w:b/>
+        </w:rPr>
+      </w:pPr>
+      <w:r>
+        <w:rPr>
+          <w:b/>
+        </w:rPr>
+        <w:tab/>
+        <w:t>"timeout":300,</w:t>
+      </w:r>
+    </w:p>
+    <w:p>
+      <w:pPr>
+        <w:rPr>
+          <w:b/>
+        </w:rPr>
+      </w:pPr>
+      <w:r>
+        <w:rPr>
+          <w:b/>
+        </w:rPr>
+        <w:tab/>
+        <w:t>"method":"aes-256-cfb",</w:t>
+      </w:r>
+    </w:p>
+    <w:p>
+      <w:pPr>
+        <w:rPr>
+          <w:b/>
+        </w:rPr>
+      </w:pPr>
+      <w:r>
+        <w:rPr>
+          <w:b/>
+        </w:rPr>
+        <w:tab/>
+        <w:t>"fast_open": false</w:t>
+      </w:r>
+    </w:p>
+    <w:p>
+      <w:pPr>
+        <w:rPr>
+          <w:b/>
+        </w:rPr>
+      </w:pPr>
+      <w:r>
+        <w:rPr>
+          <w:b/>
+        </w:rPr>
+        <w:t>}</w:t>
+      </w:r>
+    </w:p>
+    <w:p>
+      <w:pPr>
+        <w:rPr>
+          <w:b/>
+          <w:color w:val="000000" w:themeColor="text1"/>
+        </w:rPr>
+      </w:pPr>
+      <w:r>
+        <w:rPr>
+          <w:rFonts w:hint="eastAsia"/>
+          <w:b/>
+          <w:color w:val="FF0000"/>
+        </w:rPr>
+        <w:t>注意：</w:t>
+      </w:r>
+      <w:r>
+        <w:rPr>
+          <w:b/>
+          <w:color w:val="FF0000"/>
+        </w:rPr>
+        <w:t>my_server_ip</w:t>
+      </w:r>
+      <w:r>
+        <w:rPr>
+          <w:b/>
+        </w:rPr>
+        <w:t xml:space="preserve"> </w:t>
+      </w:r>
+      <w:r>
+        <w:rPr>
+          <w:rFonts w:hint="eastAsia"/>
+          <w:b/>
+        </w:rPr>
+        <w:t>是申请的vps的ip，</w:t>
+      </w:r>
+      <w:r>
+        <w:rPr>
+          <w:b/>
+          <w:color w:val="FF0000"/>
+        </w:rPr>
+        <w:t>server_port</w:t>
+      </w:r>
+      <w:r>
+        <w:rPr>
+          <w:rFonts w:hint="eastAsia"/>
+          <w:b/>
+        </w:rPr>
+        <w:t>可以随便填，只要不跟其他端口冲突就可以了，一般443，8388都可以，反正按我这填就可以了。ip和端口必须服务端和</w:t>
+      </w:r>
+      <w:r>
+        <w:rPr>
+          <w:rFonts w:hint="eastAsia"/>
+          <w:b/>
+        </w:rPr>
+        <w:t>客户端一致，</w:t>
+      </w:r>
+      <w:r>
+        <w:rPr>
+          <w:b/>
+          <w:color w:val="FF0000"/>
+        </w:rPr>
+        <w:t xml:space="preserve"> </w:t>
+      </w:r>
+      <w:r>
+        <w:rPr>
+          <w:b/>
+          <w:color w:val="FF0000"/>
+        </w:rPr>
+        <w:t>password</w:t>
+      </w:r>
+      <w:r>
+        <w:rPr>
+          <w:rFonts w:hint="eastAsia"/>
+          <w:b/>
+          <w:color w:val="000000" w:themeColor="text1"/>
+        </w:rPr>
+        <w:t>就是密码，不用解释自己想。</w:t>
+      </w:r>
+    </w:p>
+    <w:p>
+      <w:pPr>
+        <w:rPr>
+          <w:b/>
+          <w:color w:val="000000" w:themeColor="text1"/>
+        </w:rPr>
+      </w:pPr>
+    </w:p>
+    <w:p>
+      <w:pPr>
+        <w:rPr>
+          <w:b/>
+        </w:rPr>
+      </w:pPr>
+    </w:p>
+    <w:p>
+      <w:pPr>
+        <w:jc w:val="center"/>
+        <w:rPr>
+          <w:b/>
+        </w:rPr>
+      </w:pPr>
+      <w:r>
+        <w:rPr>
+          <w:noProof/>
+        </w:rPr>
+        <w:lastRenderedPageBreak/>
+        <w:drawing>
+          <wp:inline distT="0" distB="0" distL="0" distR="0" wp14:anchorId="637E99C0" wp14:editId="0ADD368A">
+            <wp:extent cx="4877223" cy="2751058"/>
+            <wp:effectExtent l="0" t="0" r="0" b="0"/>
+            <wp:docPr id="18" name="图片 18"/>
             <wp:cNvGraphicFramePr>
               <a:graphicFrameLocks xmlns:a="http://schemas.openxmlformats.org/drawingml/2006/main" noChangeAspect="1"/>
             </wp:cNvGraphicFramePr>
@@ -2538,7 +2648,7 @@
                   <pic:spPr>
                     <a:xfrm>
                       <a:off x="0" y="0"/>
-                      <a:ext cx="4892464" cy="2789162"/>
+                      <a:ext cx="4877223" cy="2751058"/>
                     </a:xfrm>
                     <a:prstGeom prst="rect">
                       <a:avLst/>
@@ -2553,484 +2663,72 @@
     </w:p>
     <w:p>
       <w:pPr>
+        <w:rPr>
+          <w:b/>
+          <w:color w:val="FF0000"/>
+        </w:rPr>
+      </w:pPr>
+      <w:r>
+        <w:rPr>
+          <w:rFonts w:hint="eastAsia"/>
+          <w:b/>
+        </w:rPr>
+        <w:t>填好后，按“Esc”键，然后按“</w:t>
+      </w:r>
+      <w:r>
+        <w:rPr>
+          <w:rFonts w:hint="eastAsia"/>
+          <w:b/>
+        </w:rPr>
+        <w:t>:</w:t>
+      </w:r>
+      <w:r>
+        <w:rPr>
+          <w:rFonts w:hint="eastAsia"/>
+          <w:b/>
+        </w:rPr>
+        <w:t>wq”，回车确定。</w:t>
+      </w:r>
+      <w:r>
+        <w:rPr>
+          <w:rFonts w:hint="eastAsia"/>
+          <w:b/>
+          <w:color w:val="FF0000"/>
+        </w:rPr>
+        <w:t>（：wq</w:t>
+      </w:r>
+      <w:r>
+        <w:rPr>
+          <w:b/>
+          <w:color w:val="FF0000"/>
+        </w:rPr>
+        <w:t xml:space="preserve"> </w:t>
+      </w:r>
+      <w:r>
+        <w:rPr>
+          <w:rFonts w:hint="eastAsia"/>
+          <w:b/>
+          <w:color w:val="FF0000"/>
+        </w:rPr>
+        <w:t>是保存的意思）</w:t>
+      </w:r>
+    </w:p>
+    <w:p>
+      <w:pPr>
         <w:jc w:val="center"/>
         <w:rPr>
           <w:b/>
         </w:rPr>
       </w:pPr>
-    </w:p>
-    <w:p>
-      <w:pPr>
-        <w:rPr>
-          <w:b/>
-        </w:rPr>
-      </w:pPr>
-      <w:r>
-        <w:rPr>
-          <w:rFonts w:hint="eastAsia"/>
-          <w:b/>
-        </w:rPr>
-        <w:t>之后按 “I” 键 然后才能输入，将下面的文本输入</w:t>
-      </w:r>
-      <w:r>
-        <w:rPr>
-          <w:rFonts w:hint="eastAsia"/>
-          <w:b/>
-        </w:rPr>
-        <w:t>根据你的</w:t>
-      </w:r>
-      <w:proofErr w:type="spellStart"/>
-      <w:r>
-        <w:rPr>
-          <w:rFonts w:hint="eastAsia"/>
-          <w:b/>
-        </w:rPr>
-        <w:t>vps</w:t>
-      </w:r>
-      <w:proofErr w:type="spellEnd"/>
-      <w:r>
-        <w:rPr>
-          <w:rFonts w:hint="eastAsia"/>
-          <w:b/>
-        </w:rPr>
-        <w:t>信息修改后复制</w:t>
-      </w:r>
-      <w:r>
-        <w:rPr>
-          <w:rFonts w:hint="eastAsia"/>
-          <w:b/>
-        </w:rPr>
-        <w:t>进去。（友情提示：将文本复制后，在输入端里直接鼠标右键就可以复制过去，如果有错乱直接delete，然后右键再试一次）</w:t>
-      </w:r>
-    </w:p>
-    <w:p>
-      <w:pPr>
-        <w:rPr>
-          <w:b/>
-          <w:color w:val="FF0000"/>
-        </w:rPr>
-      </w:pPr>
-      <w:r>
-        <w:rPr>
-          <w:rFonts w:hint="eastAsia"/>
-          <w:b/>
-          <w:color w:val="FF0000"/>
-        </w:rPr>
-        <w:t>建议啊，先看看vim的用法，不然很容易出问题</w:t>
-      </w:r>
-    </w:p>
-    <w:p>
-      <w:pPr>
-        <w:rPr>
-          <w:b/>
-        </w:rPr>
-      </w:pPr>
-      <w:r>
-        <w:rPr>
-          <w:b/>
-        </w:rPr>
-        <w:t>{</w:t>
-      </w:r>
-    </w:p>
-    <w:p>
-      <w:pPr>
-        <w:rPr>
-          <w:b/>
-        </w:rPr>
-      </w:pPr>
-      <w:r>
-        <w:rPr>
-          <w:b/>
-        </w:rPr>
-        <w:tab/>
-        <w:t>"</w:t>
-      </w:r>
-      <w:r>
-        <w:rPr>
-          <w:b/>
-          <w:color w:val="FF0000"/>
-        </w:rPr>
-        <w:t>server</w:t>
-      </w:r>
-      <w:r>
-        <w:rPr>
-          <w:b/>
-        </w:rPr>
-        <w:t>":"</w:t>
-      </w:r>
-      <w:proofErr w:type="spellStart"/>
-      <w:r>
-        <w:rPr>
-          <w:b/>
-        </w:rPr>
-        <w:t>my_server_ip</w:t>
-      </w:r>
-      <w:proofErr w:type="spellEnd"/>
-      <w:r>
-        <w:rPr>
-          <w:b/>
-        </w:rPr>
-        <w:t>",</w:t>
-      </w:r>
-    </w:p>
-    <w:p>
-      <w:pPr>
-        <w:rPr>
-          <w:b/>
-        </w:rPr>
-      </w:pPr>
-      <w:r>
-        <w:rPr>
-          <w:b/>
-        </w:rPr>
-        <w:tab/>
-        <w:t>"</w:t>
-      </w:r>
-      <w:r>
-        <w:rPr>
-          <w:b/>
-          <w:color w:val="FF0000"/>
-        </w:rPr>
-        <w:t>server_port</w:t>
-      </w:r>
-      <w:r>
-        <w:rPr>
-          <w:b/>
-        </w:rPr>
-        <w:t>":8388,</w:t>
-      </w:r>
-    </w:p>
-    <w:p>
-      <w:pPr>
-        <w:rPr>
-          <w:b/>
-        </w:rPr>
-      </w:pPr>
-      <w:r>
-        <w:rPr>
-          <w:b/>
-        </w:rPr>
-        <w:tab/>
-        <w:t>"</w:t>
-      </w:r>
-      <w:proofErr w:type="spellStart"/>
-      <w:r>
-        <w:rPr>
-          <w:b/>
-        </w:rPr>
-        <w:t>local_address</w:t>
-      </w:r>
-      <w:proofErr w:type="spellEnd"/>
-      <w:r>
-        <w:rPr>
-          <w:b/>
-        </w:rPr>
-        <w:t>": "127.0.0.1",</w:t>
-      </w:r>
-    </w:p>
-    <w:p>
-      <w:pPr>
-        <w:rPr>
-          <w:b/>
-        </w:rPr>
-      </w:pPr>
-      <w:r>
-        <w:rPr>
-          <w:b/>
-        </w:rPr>
-        <w:tab/>
-        <w:t>"local_port":1080,</w:t>
-      </w:r>
-    </w:p>
-    <w:p>
-      <w:pPr>
-        <w:rPr>
-          <w:b/>
-        </w:rPr>
-      </w:pPr>
-      <w:r>
-        <w:rPr>
-          <w:b/>
-        </w:rPr>
-        <w:tab/>
-        <w:t>"</w:t>
-      </w:r>
-      <w:r>
-        <w:rPr>
-          <w:b/>
-          <w:color w:val="FF0000"/>
-        </w:rPr>
-        <w:t>password</w:t>
-      </w:r>
-      <w:r>
-        <w:rPr>
-          <w:b/>
-        </w:rPr>
-        <w:t>":"</w:t>
-      </w:r>
-      <w:proofErr w:type="spellStart"/>
-      <w:r>
-        <w:rPr>
-          <w:b/>
-        </w:rPr>
-        <w:t>mypassword</w:t>
-      </w:r>
-      <w:proofErr w:type="spellEnd"/>
-      <w:r>
-        <w:rPr>
-          <w:b/>
-        </w:rPr>
-        <w:t>",</w:t>
-      </w:r>
-    </w:p>
-    <w:p>
-      <w:pPr>
-        <w:rPr>
-          <w:b/>
-        </w:rPr>
-      </w:pPr>
-      <w:r>
-        <w:rPr>
-          <w:b/>
-        </w:rPr>
-        <w:tab/>
-        <w:t>"timeout":300,</w:t>
-      </w:r>
-    </w:p>
-    <w:p>
-      <w:pPr>
-        <w:rPr>
-          <w:b/>
-        </w:rPr>
-      </w:pPr>
-      <w:r>
-        <w:rPr>
-          <w:b/>
-        </w:rPr>
-        <w:tab/>
-        <w:t>"method":"aes-256-cfb",</w:t>
-      </w:r>
-    </w:p>
-    <w:p>
-      <w:pPr>
-        <w:rPr>
-          <w:b/>
-        </w:rPr>
-      </w:pPr>
-      <w:r>
-        <w:rPr>
-          <w:b/>
-        </w:rPr>
-        <w:tab/>
-        <w:t>"</w:t>
-      </w:r>
-      <w:proofErr w:type="spellStart"/>
-      <w:r>
-        <w:rPr>
-          <w:b/>
-        </w:rPr>
-        <w:t>fast_open</w:t>
-      </w:r>
-      <w:proofErr w:type="spellEnd"/>
-      <w:r>
-        <w:rPr>
-          <w:b/>
-        </w:rPr>
-        <w:t>": false</w:t>
-      </w:r>
-    </w:p>
-    <w:p>
-      <w:pPr>
-        <w:rPr>
-          <w:b/>
-        </w:rPr>
-      </w:pPr>
-      <w:r>
-        <w:rPr>
-          <w:b/>
-        </w:rPr>
-        <w:t>}</w:t>
-      </w:r>
-    </w:p>
-    <w:p>
-      <w:pPr>
-        <w:rPr>
-          <w:b/>
-          <w:color w:val="000000" w:themeColor="text1"/>
-        </w:rPr>
-      </w:pPr>
-      <w:r>
-        <w:rPr>
-          <w:rFonts w:hint="eastAsia"/>
-          <w:b/>
-          <w:color w:val="FF0000"/>
-        </w:rPr>
-        <w:t>注意：</w:t>
-      </w:r>
-      <w:proofErr w:type="spellStart"/>
-      <w:r>
-        <w:rPr>
-          <w:b/>
-          <w:color w:val="FF0000"/>
-        </w:rPr>
-        <w:t>my_server_ip</w:t>
-      </w:r>
-      <w:proofErr w:type="spellEnd"/>
-      <w:r>
-        <w:rPr>
-          <w:b/>
-        </w:rPr>
-        <w:t xml:space="preserve"> </w:t>
-      </w:r>
-      <w:r>
-        <w:rPr>
-          <w:rFonts w:hint="eastAsia"/>
-          <w:b/>
-        </w:rPr>
-        <w:t>是申请的</w:t>
-      </w:r>
-      <w:proofErr w:type="spellStart"/>
-      <w:r>
-        <w:rPr>
-          <w:rFonts w:hint="eastAsia"/>
-          <w:b/>
-        </w:rPr>
-        <w:t>vps</w:t>
-      </w:r>
-      <w:proofErr w:type="spellEnd"/>
-      <w:r>
-        <w:rPr>
-          <w:rFonts w:hint="eastAsia"/>
-          <w:b/>
-        </w:rPr>
-        <w:t>的</w:t>
-      </w:r>
-      <w:proofErr w:type="spellStart"/>
-      <w:r>
-        <w:rPr>
-          <w:rFonts w:hint="eastAsia"/>
-          <w:b/>
-        </w:rPr>
-        <w:t>ip</w:t>
-      </w:r>
-      <w:proofErr w:type="spellEnd"/>
-      <w:r>
-        <w:rPr>
-          <w:rFonts w:hint="eastAsia"/>
-          <w:b/>
-        </w:rPr>
-        <w:t>，</w:t>
-      </w:r>
-      <w:proofErr w:type="spellStart"/>
-      <w:r>
-        <w:rPr>
-          <w:b/>
-          <w:color w:val="FF0000"/>
-        </w:rPr>
-        <w:t>server_port</w:t>
-      </w:r>
-      <w:proofErr w:type="spellEnd"/>
-      <w:r>
-        <w:rPr>
-          <w:rFonts w:hint="eastAsia"/>
-          <w:b/>
-        </w:rPr>
-        <w:t>可以随便填，只要不跟其他端口冲突就可以了，一般443，8388都可以，</w:t>
-      </w:r>
-      <w:proofErr w:type="gramStart"/>
-      <w:r>
-        <w:rPr>
-          <w:rFonts w:hint="eastAsia"/>
-          <w:b/>
-        </w:rPr>
-        <w:t>反正按我这填</w:t>
-      </w:r>
-      <w:proofErr w:type="gramEnd"/>
-      <w:r>
-        <w:rPr>
-          <w:rFonts w:hint="eastAsia"/>
-          <w:b/>
-        </w:rPr>
-        <w:t>就可以了。</w:t>
-      </w:r>
-      <w:proofErr w:type="spellStart"/>
-      <w:r>
-        <w:rPr>
-          <w:rFonts w:hint="eastAsia"/>
-          <w:b/>
-        </w:rPr>
-        <w:t>ip</w:t>
-      </w:r>
-      <w:proofErr w:type="spellEnd"/>
-      <w:r>
-        <w:rPr>
-          <w:rFonts w:hint="eastAsia"/>
-          <w:b/>
-        </w:rPr>
-        <w:t>和端口必须服务端和</w:t>
-      </w:r>
-      <w:r>
-        <w:rPr>
-          <w:rFonts w:hint="eastAsia"/>
-          <w:b/>
-        </w:rPr>
-        <w:t>客户端一致，</w:t>
-      </w:r>
-      <w:r>
-        <w:rPr>
-          <w:b/>
-          <w:color w:val="FF0000"/>
-        </w:rPr>
-        <w:t xml:space="preserve"> </w:t>
-      </w:r>
-      <w:r>
-        <w:rPr>
-          <w:b/>
-          <w:color w:val="FF0000"/>
-        </w:rPr>
-        <w:t>password</w:t>
-      </w:r>
-      <w:r>
-        <w:rPr>
-          <w:rFonts w:hint="eastAsia"/>
-          <w:b/>
-          <w:color w:val="000000" w:themeColor="text1"/>
-        </w:rPr>
-        <w:t>就是密码，不用解释自己想。</w:t>
-      </w:r>
-    </w:p>
-    <w:p>
-      <w:pPr>
-        <w:rPr>
-          <w:b/>
-          <w:color w:val="000000" w:themeColor="text1"/>
-        </w:rPr>
-      </w:pPr>
-    </w:p>
-    <w:p>
-      <w:pPr>
-        <w:rPr>
-          <w:b/>
-        </w:rPr>
-      </w:pPr>
-    </w:p>
-    <w:p>
-      <w:pPr>
-        <w:jc w:val="center"/>
-        <w:rPr>
-          <w:b/>
-        </w:rPr>
-      </w:pPr>
       <w:r>
         <w:rPr>
           <w:noProof/>
         </w:rPr>
-        <w:lastRenderedPageBreak/>
         <w:drawing>
-          <wp:inline distT="0" distB="0" distL="0" distR="0" wp14:anchorId="637E99C0" wp14:editId="0ADD368A">
-            <wp:extent cx="4877223" cy="2751058"/>
-            <wp:effectExtent l="0" t="0" r="0" b="0"/>
-            <wp:docPr id="18" name="图片 18"/>
+          <wp:inline distT="0" distB="0" distL="0" distR="0" wp14:anchorId="6D13616E" wp14:editId="1B8DAB14">
+            <wp:extent cx="4907705" cy="2773920"/>
+            <wp:effectExtent l="0" t="0" r="7620" b="7620"/>
+            <wp:docPr id="24" name="图片 24"/>
             <wp:cNvGraphicFramePr>
               <a:graphicFrameLocks xmlns:a="http://schemas.openxmlformats.org/drawingml/2006/main" noChangeAspect="1"/>
             </wp:cNvGraphicFramePr>
@@ -3050,7 +2748,7 @@
                   <pic:spPr>
                     <a:xfrm>
                       <a:off x="0" y="0"/>
-                      <a:ext cx="4877223" cy="2751058"/>
+                      <a:ext cx="4907705" cy="2773920"/>
                     </a:xfrm>
                     <a:prstGeom prst="rect">
                       <a:avLst/>
@@ -3065,63 +2763,98 @@
     </w:p>
     <w:p>
       <w:pPr>
-        <w:rPr>
-          <w:b/>
-          <w:color w:val="FF0000"/>
-        </w:rPr>
-      </w:pPr>
-      <w:r>
-        <w:rPr>
-          <w:rFonts w:hint="eastAsia"/>
-          <w:b/>
-        </w:rPr>
-        <w:t>填好后，按“Esc”键，然后按“</w:t>
-      </w:r>
-      <w:r>
-        <w:rPr>
-          <w:rFonts w:hint="eastAsia"/>
-          <w:b/>
-        </w:rPr>
-        <w:t>:</w:t>
-      </w:r>
-      <w:proofErr w:type="spellStart"/>
-      <w:r>
-        <w:rPr>
-          <w:rFonts w:hint="eastAsia"/>
-          <w:b/>
-        </w:rPr>
-        <w:t>wq</w:t>
-      </w:r>
-      <w:proofErr w:type="spellEnd"/>
-      <w:r>
-        <w:rPr>
-          <w:rFonts w:hint="eastAsia"/>
-          <w:b/>
-        </w:rPr>
-        <w:t>”，回车确定。</w:t>
-      </w:r>
-      <w:r>
-        <w:rPr>
-          <w:rFonts w:hint="eastAsia"/>
-          <w:b/>
-          <w:color w:val="FF0000"/>
-        </w:rPr>
-        <w:t>（：</w:t>
-      </w:r>
-      <w:proofErr w:type="spellStart"/>
-      <w:r>
-        <w:rPr>
-          <w:rFonts w:hint="eastAsia"/>
-          <w:b/>
-          <w:color w:val="FF0000"/>
-        </w:rPr>
-        <w:t>wq</w:t>
-      </w:r>
-      <w:proofErr w:type="spellEnd"/>
-      <w:r>
-        <w:rPr>
-          <w:b/>
-          <w:color w:val="FF0000"/>
+        <w:jc w:val="center"/>
+        <w:rPr>
+          <w:b/>
+        </w:rPr>
+      </w:pPr>
+    </w:p>
+    <w:p>
+      <w:pPr>
+        <w:jc w:val="center"/>
+        <w:rPr>
+          <w:b/>
+        </w:rPr>
+        <w:sectPr>
+          <w:pgSz w:w="11906" w:h="16838"/>
+          <w:pgMar w:top="1440" w:right="1800" w:bottom="1440" w:left="1800" w:header="851" w:footer="992" w:gutter="0"/>
+          <w:cols w:space="425"/>
+          <w:docGrid w:type="lines" w:linePitch="312"/>
+        </w:sectPr>
+      </w:pPr>
+    </w:p>
+    <w:p>
+      <w:pPr>
+        <w:outlineLvl w:val="0"/>
+        <w:rPr>
+          <w:b/>
+        </w:rPr>
+      </w:pPr>
+      <w:r>
+        <w:rPr>
+          <w:rFonts w:hint="eastAsia"/>
+          <w:b/>
+          <w:sz w:val="32"/>
+          <w:szCs w:val="32"/>
+        </w:rPr>
+        <w:lastRenderedPageBreak/>
+        <w:t>启动shadowsocks服务端</w:t>
+      </w:r>
+    </w:p>
+    <w:p>
+      <w:pPr>
+        <w:rPr>
+          <w:b/>
+        </w:rPr>
+      </w:pPr>
+      <w:r>
+        <w:rPr>
+          <w:b/>
+        </w:rPr>
+        <w:tab/>
+      </w:r>
+      <w:r>
+        <w:rPr>
+          <w:rFonts w:hint="eastAsia"/>
+          <w:b/>
+        </w:rPr>
+        <w:t xml:space="preserve">运行命令 </w:t>
+      </w:r>
+      <w:r>
+        <w:rPr>
+          <w:b/>
+        </w:rPr>
+        <w:t>ss</w:t>
+      </w:r>
+      <w:r>
+        <w:rPr>
+          <w:rFonts w:hint="eastAsia"/>
+          <w:b/>
+        </w:rPr>
+        <w:t>local</w:t>
+      </w:r>
+      <w:r>
+        <w:rPr>
+          <w:b/>
+        </w:rPr>
+        <w:t xml:space="preserve"> -c /etc/shadowsocks</w:t>
+      </w:r>
+      <w:r>
+        <w:rPr>
+          <w:rFonts w:hint="eastAsia"/>
+          <w:b/>
+        </w:rPr>
+        <w:t>/config</w:t>
+      </w:r>
+      <w:r>
+        <w:rPr>
+          <w:b/>
+        </w:rPr>
+        <w:t>.json start</w:t>
+      </w:r>
+      <w:r>
+        <w:rPr>
+          <w:b/>
         </w:rPr>
         <w:t xml:space="preserve"> </w:t>
       </w:r>
@@ -3129,9 +2862,94 @@
         <w:rPr>
           <w:rFonts w:hint="eastAsia"/>
           <w:b/>
-          <w:color w:val="FF0000"/>
-        </w:rPr>
-        <w:t>是保存的意思）</w:t>
+        </w:rPr>
+        <w:t>&gt;</w:t>
+      </w:r>
+      <w:r>
+        <w:rPr>
+          <w:b/>
+        </w:rPr>
+        <w:t xml:space="preserve"> /dev/null 2&gt;&amp;1</w:t>
+      </w:r>
+    </w:p>
+    <w:p>
+      <w:pPr>
+        <w:rPr>
+          <w:b/>
+        </w:rPr>
+      </w:pPr>
+      <w:r>
+        <w:rPr>
+          <w:rFonts w:hint="eastAsia"/>
+          <w:b/>
+        </w:rPr>
+        <w:t>或者</w:t>
+      </w:r>
+    </w:p>
+    <w:p>
+      <w:pPr>
+        <w:ind w:firstLine="420"/>
+        <w:rPr>
+          <w:b/>
+        </w:rPr>
+      </w:pPr>
+      <w:r>
+        <w:rPr>
+          <w:rFonts w:hint="eastAsia"/>
+          <w:b/>
+        </w:rPr>
+        <w:t>运行命令 ssserver</w:t>
+      </w:r>
+      <w:r>
+        <w:rPr>
+          <w:b/>
+        </w:rPr>
+        <w:t xml:space="preserve"> </w:t>
+      </w:r>
+      <w:r>
+        <w:rPr>
+          <w:rFonts w:hint="eastAsia"/>
+          <w:b/>
+        </w:rPr>
+        <w:t>-c</w:t>
+      </w:r>
+      <w:r>
+        <w:rPr>
+          <w:b/>
+        </w:rPr>
+        <w:t xml:space="preserve"> /etc/shadowsocks</w:t>
+      </w:r>
+      <w:r>
+        <w:rPr>
+          <w:rFonts w:hint="eastAsia"/>
+          <w:b/>
+        </w:rPr>
+        <w:t>/config</w:t>
+      </w:r>
+      <w:r>
+        <w:rPr>
+          <w:b/>
+        </w:rPr>
+        <w:t>.json start</w:t>
+      </w:r>
+      <w:r>
+        <w:rPr>
+          <w:b/>
+        </w:rPr>
+        <w:t xml:space="preserve"> </w:t>
+      </w:r>
+      <w:r>
+        <w:rPr>
+          <w:rFonts w:hint="eastAsia"/>
+          <w:b/>
+        </w:rPr>
+        <w:t>&gt;</w:t>
+      </w:r>
+      <w:r>
+        <w:rPr>
+          <w:b/>
+        </w:rPr>
+        <w:t xml:space="preserve"> /dev/null 2&gt;&amp;1</w:t>
       </w:r>
     </w:p>
     <w:p>
@@ -3146,10 +2964,10 @@
           <w:noProof/>
         </w:rPr>
         <w:drawing>
-          <wp:inline distT="0" distB="0" distL="0" distR="0" wp14:anchorId="6D13616E" wp14:editId="1B8DAB14">
-            <wp:extent cx="4907705" cy="2773920"/>
-            <wp:effectExtent l="0" t="0" r="7620" b="7620"/>
-            <wp:docPr id="24" name="图片 24"/>
+          <wp:inline distT="0" distB="0" distL="0" distR="0" wp14:anchorId="0831563C" wp14:editId="67C5EEAC">
+            <wp:extent cx="4900085" cy="2751058"/>
+            <wp:effectExtent l="0" t="0" r="0" b="0"/>
+            <wp:docPr id="25" name="图片 25"/>
             <wp:cNvGraphicFramePr>
               <a:graphicFrameLocks xmlns:a="http://schemas.openxmlformats.org/drawingml/2006/main" noChangeAspect="1"/>
             </wp:cNvGraphicFramePr>
@@ -3169,7 +2987,7 @@
                   <pic:spPr>
                     <a:xfrm>
                       <a:off x="0" y="0"/>
-                      <a:ext cx="4907705" cy="2773920"/>
+                      <a:ext cx="4900085" cy="2751058"/>
                     </a:xfrm>
                     <a:prstGeom prst="rect">
                       <a:avLst/>
@@ -3189,39 +3007,32 @@
           <w:b/>
         </w:rPr>
       </w:pPr>
+      <w:r>
+        <w:rPr>
+          <w:rFonts w:hint="eastAsia"/>
+          <w:b/>
+        </w:rPr>
+        <w:t>看到没有报错信息，证明ss的服务端已经启动上了</w:t>
+      </w:r>
     </w:p>
     <w:p>
       <w:pPr>
         <w:jc w:val="center"/>
         <w:rPr>
           <w:b/>
-        </w:rPr>
-        <w:sectPr>
-          <w:pgSz w:w="11906" w:h="16838"/>
-          <w:pgMar w:top="1440" w:right="1800" w:bottom="1440" w:left="1800" w:header="851" w:footer="992" w:gutter="0"/>
-          <w:cols w:space="425"/>
-          <w:docGrid w:type="lines" w:linePitch="312"/>
-        </w:sectPr>
+          <w:noProof/>
+        </w:rPr>
       </w:pPr>
     </w:p>
     <w:p>
       <w:pPr>
         <w:outlineLvl w:val="0"/>
         <w:rPr>
-          <w:b/>
-        </w:rPr>
-      </w:pPr>
-      <w:r>
-        <w:rPr>
-          <w:rFonts w:hint="eastAsia"/>
           <w:b/>
           <w:sz w:val="32"/>
           <w:szCs w:val="32"/>
         </w:rPr>
-        <w:lastRenderedPageBreak/>
-        <w:t>启动</w:t>
-      </w:r>
-      <w:proofErr w:type="spellStart"/>
+      </w:pPr>
       <w:r>
         <w:rPr>
           <w:rFonts w:hint="eastAsia"/>
@@ -3229,281 +3040,50 @@
           <w:sz w:val="32"/>
           <w:szCs w:val="32"/>
         </w:rPr>
-        <w:t>shadowsocks</w:t>
-      </w:r>
-      <w:proofErr w:type="spellEnd"/>
-      <w:r>
-        <w:rPr>
-          <w:rFonts w:hint="eastAsia"/>
-          <w:b/>
-          <w:sz w:val="32"/>
-          <w:szCs w:val="32"/>
-        </w:rPr>
-        <w:t>服务端</w:t>
-      </w:r>
-    </w:p>
-    <w:p>
-      <w:pPr>
-        <w:rPr>
-          <w:rFonts w:hint="eastAsia"/>
-          <w:b/>
-        </w:rPr>
-      </w:pPr>
-      <w:r>
-        <w:rPr>
-          <w:b/>
-        </w:rPr>
-        <w:tab/>
-      </w:r>
-      <w:r>
-        <w:rPr>
-          <w:rFonts w:hint="eastAsia"/>
-          <w:b/>
+        <w:t>shadowsocks开机自启动</w:t>
+      </w:r>
+    </w:p>
+    <w:p>
+      <w:pPr>
+        <w:ind w:firstLine="420"/>
+        <w:rPr>
+          <w:b/>
+          <w:noProof/>
+        </w:rPr>
+      </w:pPr>
+      <w:r>
+        <w:rPr>
+          <w:rFonts w:hint="eastAsia"/>
+          <w:b/>
+          <w:noProof/>
         </w:rPr>
         <w:t xml:space="preserve">运行命令 </w:t>
       </w:r>
-      <w:proofErr w:type="spellStart"/>
-      <w:r>
-        <w:rPr>
-          <w:b/>
-        </w:rPr>
-        <w:t>ss</w:t>
-      </w:r>
-      <w:r>
-        <w:rPr>
-          <w:rFonts w:hint="eastAsia"/>
-          <w:b/>
-        </w:rPr>
-        <w:t>local</w:t>
-      </w:r>
-      <w:proofErr w:type="spellEnd"/>
-      <w:r>
-        <w:rPr>
-          <w:b/>
-        </w:rPr>
-        <w:t xml:space="preserve"> -c /</w:t>
-      </w:r>
-      <w:proofErr w:type="spellStart"/>
-      <w:r>
-        <w:rPr>
-          <w:b/>
-        </w:rPr>
-        <w:t>etc</w:t>
-      </w:r>
-      <w:proofErr w:type="spellEnd"/>
-      <w:r>
-        <w:rPr>
-          <w:b/>
-        </w:rPr>
-        <w:t>/</w:t>
-      </w:r>
-      <w:proofErr w:type="spellStart"/>
-      <w:r>
-        <w:rPr>
-          <w:b/>
-        </w:rPr>
-        <w:t>shadowsocks</w:t>
-      </w:r>
-      <w:proofErr w:type="spellEnd"/>
-      <w:r>
-        <w:rPr>
-          <w:rFonts w:hint="eastAsia"/>
-          <w:b/>
-        </w:rPr>
-        <w:t>/</w:t>
-      </w:r>
-      <w:proofErr w:type="spellStart"/>
-      <w:r>
-        <w:rPr>
-          <w:rFonts w:hint="eastAsia"/>
-          <w:b/>
-        </w:rPr>
-        <w:t>config</w:t>
-      </w:r>
-      <w:r>
-        <w:rPr>
-          <w:b/>
-        </w:rPr>
-        <w:t>.json</w:t>
-      </w:r>
-      <w:proofErr w:type="spellEnd"/>
-      <w:r>
-        <w:rPr>
-          <w:b/>
-        </w:rPr>
-        <w:t xml:space="preserve"> start</w:t>
-      </w:r>
-      <w:r>
-        <w:rPr>
-          <w:b/>
-        </w:rPr>
-        <w:t xml:space="preserve"> </w:t>
-      </w:r>
-      <w:r>
-        <w:rPr>
-          <w:rFonts w:hint="eastAsia"/>
-          <w:b/>
-        </w:rPr>
-        <w:t>&gt;</w:t>
-      </w:r>
-      <w:r>
-        <w:rPr>
-          <w:b/>
-        </w:rPr>
-        <w:t xml:space="preserve"> /dev/null 2&gt;&amp;1</w:t>
-      </w:r>
-    </w:p>
-    <w:p>
-      <w:pPr>
-        <w:rPr>
-          <w:b/>
-        </w:rPr>
-      </w:pPr>
-      <w:r>
-        <w:rPr>
-          <w:rFonts w:hint="eastAsia"/>
-          <w:b/>
-        </w:rPr>
-        <w:t>或者</w:t>
-      </w:r>
-    </w:p>
-    <w:p>
-      <w:pPr>
-        <w:ind w:firstLine="420"/>
-        <w:rPr>
-          <w:rFonts w:hint="eastAsia"/>
-          <w:b/>
-        </w:rPr>
-      </w:pPr>
-      <w:r>
-        <w:rPr>
-          <w:rFonts w:hint="eastAsia"/>
-          <w:b/>
-        </w:rPr>
-        <w:t xml:space="preserve">运行命令 </w:t>
-      </w:r>
-      <w:proofErr w:type="spellStart"/>
-      <w:r>
-        <w:rPr>
-          <w:rFonts w:hint="eastAsia"/>
-          <w:b/>
-        </w:rPr>
-        <w:t>ssserver</w:t>
-      </w:r>
-      <w:proofErr w:type="spellEnd"/>
-      <w:r>
-        <w:rPr>
-          <w:b/>
-        </w:rPr>
-        <w:t xml:space="preserve"> </w:t>
-      </w:r>
-      <w:r>
-        <w:rPr>
-          <w:rFonts w:hint="eastAsia"/>
-          <w:b/>
-        </w:rPr>
-        <w:t>-c</w:t>
-      </w:r>
-      <w:r>
-        <w:rPr>
-          <w:b/>
-        </w:rPr>
-        <w:t xml:space="preserve"> </w:t>
-      </w:r>
-      <w:r>
-        <w:rPr>
-          <w:b/>
-        </w:rPr>
-        <w:t>/</w:t>
-      </w:r>
-      <w:proofErr w:type="spellStart"/>
-      <w:r>
-        <w:rPr>
-          <w:b/>
-        </w:rPr>
-        <w:t>etc</w:t>
-      </w:r>
-      <w:proofErr w:type="spellEnd"/>
-      <w:r>
-        <w:rPr>
-          <w:b/>
-        </w:rPr>
-        <w:t>/</w:t>
-      </w:r>
-      <w:proofErr w:type="spellStart"/>
-      <w:r>
-        <w:rPr>
-          <w:b/>
-        </w:rPr>
-        <w:t>shadowsocks</w:t>
-      </w:r>
-      <w:proofErr w:type="spellEnd"/>
-      <w:r>
-        <w:rPr>
-          <w:rFonts w:hint="eastAsia"/>
-          <w:b/>
-        </w:rPr>
-        <w:t>/</w:t>
-      </w:r>
-      <w:proofErr w:type="spellStart"/>
-      <w:r>
-        <w:rPr>
-          <w:rFonts w:hint="eastAsia"/>
-          <w:b/>
-        </w:rPr>
-        <w:t>config</w:t>
-      </w:r>
-      <w:r>
-        <w:rPr>
-          <w:b/>
-        </w:rPr>
-        <w:t>.json</w:t>
-      </w:r>
-      <w:proofErr w:type="spellEnd"/>
-      <w:r>
-        <w:rPr>
-          <w:b/>
-        </w:rPr>
-        <w:t xml:space="preserve"> start</w:t>
-      </w:r>
-      <w:r>
-        <w:rPr>
-          <w:b/>
-        </w:rPr>
-        <w:t xml:space="preserve"> </w:t>
-      </w:r>
-      <w:r>
-        <w:rPr>
-          <w:rFonts w:hint="eastAsia"/>
-          <w:b/>
-        </w:rPr>
-        <w:t>&gt;</w:t>
-      </w:r>
-      <w:r>
-        <w:rPr>
-          <w:b/>
-        </w:rPr>
-        <w:t xml:space="preserve"> /dev/null 2&gt;&amp;1</w:t>
-      </w:r>
-      <w:bookmarkStart w:id="1" w:name="_GoBack"/>
-      <w:bookmarkEnd w:id="1"/>
+      <w:r>
+        <w:rPr>
+          <w:b/>
+          <w:noProof/>
+        </w:rPr>
+        <w:t>sudo vim /etc/rc.local</w:t>
+      </w:r>
     </w:p>
     <w:p>
       <w:pPr>
         <w:jc w:val="center"/>
         <w:rPr>
           <w:b/>
-        </w:rPr>
-      </w:pPr>
-      <w:r>
-        <w:rPr>
           <w:noProof/>
         </w:rPr>
+      </w:pPr>
+      <w:r>
+        <w:rPr>
+          <w:noProof/>
+        </w:rPr>
         <w:drawing>
-          <wp:inline distT="0" distB="0" distL="0" distR="0" wp14:anchorId="0831563C" wp14:editId="67C5EEAC">
-            <wp:extent cx="4900085" cy="2751058"/>
+          <wp:inline distT="0" distB="0" distL="0" distR="0" wp14:anchorId="0CDF04F8" wp14:editId="62CE5457">
+            <wp:extent cx="4846740" cy="2728196"/>
             <wp:effectExtent l="0" t="0" r="0" b="0"/>
-            <wp:docPr id="25" name="图片 25"/>
+            <wp:docPr id="26" name="图片 26"/>
             <wp:cNvGraphicFramePr>
               <a:graphicFrameLocks xmlns:a="http://schemas.openxmlformats.org/drawingml/2006/main" noChangeAspect="1"/>
             </wp:cNvGraphicFramePr>
@@ -3523,7 +3103,7 @@
                   <pic:spPr>
                     <a:xfrm>
                       <a:off x="0" y="0"/>
-                      <a:ext cx="4900085" cy="2751058"/>
+                      <a:ext cx="4846740" cy="2728196"/>
                     </a:xfrm>
                     <a:prstGeom prst="rect">
                       <a:avLst/>
@@ -3538,104 +3118,98 @@
     </w:p>
     <w:p>
       <w:pPr>
+        <w:rPr>
+          <w:b/>
+          <w:noProof/>
+        </w:rPr>
+      </w:pPr>
+      <w:r>
+        <w:rPr>
+          <w:rFonts w:hint="eastAsia"/>
+          <w:b/>
+          <w:noProof/>
+        </w:rPr>
+        <w:t>按“I”进入插入模式，在exit</w:t>
+      </w:r>
+      <w:r>
+        <w:rPr>
+          <w:b/>
+          <w:noProof/>
+        </w:rPr>
+        <w:t xml:space="preserve"> </w:t>
+      </w:r>
+      <w:r>
+        <w:rPr>
+          <w:rFonts w:hint="eastAsia"/>
+          <w:b/>
+          <w:noProof/>
+        </w:rPr>
+        <w:t>0</w:t>
+      </w:r>
+      <w:r>
+        <w:rPr>
+          <w:b/>
+          <w:noProof/>
+        </w:rPr>
+        <w:t xml:space="preserve"> </w:t>
+      </w:r>
+      <w:r>
+        <w:rPr>
+          <w:rFonts w:hint="eastAsia"/>
+          <w:b/>
+          <w:noProof/>
+        </w:rPr>
+        <w:t>的前一行加入 ss</w:t>
+      </w:r>
+      <w:r>
+        <w:rPr>
+          <w:b/>
+          <w:noProof/>
+        </w:rPr>
+        <w:t>local -c /etc/shadowsocks/config.json start</w:t>
+      </w:r>
+    </w:p>
+    <w:p>
+      <w:pPr>
+        <w:rPr>
+          <w:b/>
+          <w:noProof/>
+        </w:rPr>
+      </w:pPr>
+      <w:r>
+        <w:rPr>
+          <w:rFonts w:hint="eastAsia"/>
+          <w:b/>
+          <w:noProof/>
+        </w:rPr>
+        <w:t>然后</w:t>
+      </w:r>
+      <w:r>
+        <w:rPr>
+          <w:rFonts w:hint="eastAsia"/>
+          <w:b/>
+        </w:rPr>
+        <w:t>按“Esc”键，然后按“:wq”，回车确定。</w:t>
+      </w:r>
+    </w:p>
+    <w:p>
+      <w:pPr>
         <w:jc w:val="center"/>
         <w:rPr>
           <w:b/>
-        </w:rPr>
-      </w:pPr>
-      <w:r>
-        <w:rPr>
-          <w:rFonts w:hint="eastAsia"/>
-          <w:b/>
-        </w:rPr>
-        <w:t>看到没有报错信息，证明ss的服务</w:t>
-      </w:r>
-      <w:proofErr w:type="gramStart"/>
-      <w:r>
-        <w:rPr>
-          <w:rFonts w:hint="eastAsia"/>
-          <w:b/>
-        </w:rPr>
-        <w:t>端已经</w:t>
-      </w:r>
-      <w:proofErr w:type="gramEnd"/>
-      <w:r>
-        <w:rPr>
-          <w:rFonts w:hint="eastAsia"/>
-          <w:b/>
-        </w:rPr>
-        <w:t>启动上了</w:t>
-      </w:r>
-    </w:p>
-    <w:p>
-      <w:pPr>
-        <w:jc w:val="center"/>
-        <w:rPr>
-          <w:b/>
           <w:noProof/>
         </w:rPr>
       </w:pPr>
-    </w:p>
-    <w:p>
-      <w:pPr>
-        <w:outlineLvl w:val="0"/>
-        <w:rPr>
-          <w:b/>
-          <w:sz w:val="32"/>
-          <w:szCs w:val="32"/>
-        </w:rPr>
-      </w:pPr>
-      <w:r>
-        <w:rPr>
-          <w:rFonts w:hint="eastAsia"/>
-          <w:b/>
-          <w:sz w:val="32"/>
-          <w:szCs w:val="32"/>
-        </w:rPr>
-        <w:t>shadowsocks开机自启动</w:t>
-      </w:r>
-    </w:p>
-    <w:p>
-      <w:pPr>
-        <w:ind w:firstLine="420"/>
-        <w:rPr>
-          <w:b/>
+      <w:r>
+        <w:rPr>
           <w:noProof/>
         </w:rPr>
-      </w:pPr>
-      <w:r>
-        <w:rPr>
-          <w:rFonts w:hint="eastAsia"/>
-          <w:b/>
-          <w:noProof/>
-        </w:rPr>
-        <w:t xml:space="preserve">运行命令 </w:t>
-      </w:r>
-      <w:r>
-        <w:rPr>
-          <w:b/>
-          <w:noProof/>
-        </w:rPr>
-        <w:t>sudo vim /etc/rc.local</w:t>
-      </w:r>
-    </w:p>
-    <w:p>
-      <w:pPr>
-        <w:jc w:val="center"/>
-        <w:rPr>
-          <w:b/>
-          <w:noProof/>
-        </w:rPr>
-      </w:pPr>
-      <w:r>
-        <w:rPr>
-          <w:noProof/>
-        </w:rPr>
+        <w:lastRenderedPageBreak/>
         <w:drawing>
-          <wp:inline distT="0" distB="0" distL="0" distR="0" wp14:anchorId="0CDF04F8" wp14:editId="62CE5457">
-            <wp:extent cx="4846740" cy="2728196"/>
-            <wp:effectExtent l="0" t="0" r="0" b="0"/>
-            <wp:docPr id="26" name="图片 26"/>
+          <wp:inline distT="0" distB="0" distL="0" distR="0" wp14:anchorId="5B57CB24" wp14:editId="52191C43">
+            <wp:extent cx="4846740" cy="2773920"/>
+            <wp:effectExtent l="0" t="0" r="0" b="7620"/>
+            <wp:docPr id="35" name="图片 35"/>
             <wp:cNvGraphicFramePr>
               <a:graphicFrameLocks xmlns:a="http://schemas.openxmlformats.org/drawingml/2006/main" noChangeAspect="1"/>
             </wp:cNvGraphicFramePr>
@@ -3655,148 +3229,6 @@
                   <pic:spPr>
                     <a:xfrm>
                       <a:off x="0" y="0"/>
-                      <a:ext cx="4846740" cy="2728196"/>
-                    </a:xfrm>
-                    <a:prstGeom prst="rect">
-                      <a:avLst/>
-                    </a:prstGeom>
-                  </pic:spPr>
-                </pic:pic>
-              </a:graphicData>
-            </a:graphic>
-          </wp:inline>
-        </w:drawing>
-      </w:r>
-    </w:p>
-    <w:p>
-      <w:pPr>
-        <w:rPr>
-          <w:b/>
-          <w:noProof/>
-        </w:rPr>
-      </w:pPr>
-      <w:r>
-        <w:rPr>
-          <w:rFonts w:hint="eastAsia"/>
-          <w:b/>
-          <w:noProof/>
-        </w:rPr>
-        <w:t>按“I”进入插入模式，在exit</w:t>
-      </w:r>
-      <w:r>
-        <w:rPr>
-          <w:b/>
-          <w:noProof/>
-        </w:rPr>
-        <w:t xml:space="preserve"> </w:t>
-      </w:r>
-      <w:r>
-        <w:rPr>
-          <w:rFonts w:hint="eastAsia"/>
-          <w:b/>
-          <w:noProof/>
-        </w:rPr>
-        <w:t>0</w:t>
-      </w:r>
-      <w:r>
-        <w:rPr>
-          <w:b/>
-          <w:noProof/>
-        </w:rPr>
-        <w:t xml:space="preserve"> </w:t>
-      </w:r>
-      <w:r>
-        <w:rPr>
-          <w:rFonts w:hint="eastAsia"/>
-          <w:b/>
-          <w:noProof/>
-        </w:rPr>
-        <w:t>的前一行加入 ss</w:t>
-      </w:r>
-      <w:r>
-        <w:rPr>
-          <w:b/>
-          <w:noProof/>
-        </w:rPr>
-        <w:t>local -c /etc/shadowsocks/config.json start</w:t>
-      </w:r>
-    </w:p>
-    <w:p>
-      <w:pPr>
-        <w:rPr>
-          <w:b/>
-          <w:noProof/>
-        </w:rPr>
-      </w:pPr>
-      <w:r>
-        <w:rPr>
-          <w:rFonts w:hint="eastAsia"/>
-          <w:b/>
-          <w:noProof/>
-        </w:rPr>
-        <w:t>然后</w:t>
-      </w:r>
-      <w:r>
-        <w:rPr>
-          <w:rFonts w:hint="eastAsia"/>
-          <w:b/>
-        </w:rPr>
-        <w:t>按“Esc”键，然后按“:</w:t>
-      </w:r>
-      <w:proofErr w:type="spellStart"/>
-      <w:r>
-        <w:rPr>
-          <w:rFonts w:hint="eastAsia"/>
-          <w:b/>
-        </w:rPr>
-        <w:t>wq</w:t>
-      </w:r>
-      <w:proofErr w:type="spellEnd"/>
-      <w:r>
-        <w:rPr>
-          <w:rFonts w:hint="eastAsia"/>
-          <w:b/>
-        </w:rPr>
-        <w:t>”，回车确定。</w:t>
-      </w:r>
-    </w:p>
-    <w:p>
-      <w:pPr>
-        <w:jc w:val="center"/>
-        <w:rPr>
-          <w:b/>
-          <w:noProof/>
-        </w:rPr>
-      </w:pPr>
-      <w:r>
-        <w:rPr>
-          <w:noProof/>
-        </w:rPr>
-        <w:lastRenderedPageBreak/>
-        <w:drawing>
-          <wp:inline distT="0" distB="0" distL="0" distR="0" wp14:anchorId="5B57CB24" wp14:editId="52191C43">
-            <wp:extent cx="4846740" cy="2773920"/>
-            <wp:effectExtent l="0" t="0" r="0" b="7620"/>
-            <wp:docPr id="35" name="图片 35"/>
-            <wp:cNvGraphicFramePr>
-              <a:graphicFrameLocks xmlns:a="http://schemas.openxmlformats.org/drawingml/2006/main" noChangeAspect="1"/>
-            </wp:cNvGraphicFramePr>
-            <a:graphic xmlns:a="http://schemas.openxmlformats.org/drawingml/2006/main">
-              <a:graphicData uri="http://schemas.openxmlformats.org/drawingml/2006/picture">
-                <pic:pic xmlns:pic="http://schemas.openxmlformats.org/drawingml/2006/picture">
-                  <pic:nvPicPr>
-                    <pic:cNvPr id="1" name=""/>
-                    <pic:cNvPicPr/>
-                  </pic:nvPicPr>
-                  <pic:blipFill>
-                    <a:blip r:embed="rId28"/>
-                    <a:stretch>
-                      <a:fillRect/>
-                    </a:stretch>
-                  </pic:blipFill>
-                  <pic:spPr>
-                    <a:xfrm>
-                      <a:off x="0" y="0"/>
                       <a:ext cx="4846740" cy="2773920"/>
                     </a:xfrm>
                     <a:prstGeom prst="rect">
@@ -3906,27 +3338,7 @@
           <w:szCs w:val="32"/>
         </w:rPr>
         <w:lastRenderedPageBreak/>
-        <w:t>在window上安装</w:t>
-      </w:r>
-      <w:proofErr w:type="spellStart"/>
-      <w:r>
-        <w:rPr>
-          <w:rFonts w:hint="eastAsia"/>
-          <w:b/>
-          <w:sz w:val="32"/>
-          <w:szCs w:val="32"/>
-        </w:rPr>
-        <w:t>shadowsocks</w:t>
-      </w:r>
-      <w:proofErr w:type="spellEnd"/>
-      <w:r>
-        <w:rPr>
-          <w:rFonts w:hint="eastAsia"/>
-          <w:b/>
-          <w:sz w:val="32"/>
-          <w:szCs w:val="32"/>
-        </w:rPr>
-        <w:t>客户端</w:t>
+        <w:t>在window上安装shadowsocks客户端</w:t>
       </w:r>
     </w:p>
     <w:p>
@@ -3942,7 +3354,7 @@
         </w:rPr>
         <w:t>下载链接：</w:t>
       </w:r>
-      <w:hyperlink r:id="rId29" w:history="1">
+      <w:hyperlink r:id="rId28" w:history="1">
         <w:r>
           <w:rPr>
             <w:rStyle w:val="a4"/>
@@ -3988,7 +3400,7 @@
                     </pic:cNvPicPr>
                   </pic:nvPicPr>
                   <pic:blipFill>
-                    <a:blip r:embed="rId30" cstate="print">
+                    <a:blip r:embed="rId29" cstate="print">
                       <a:extLst>
                         <a:ext uri="{28A0092B-C50C-407E-A947-70E740481C1C}">
                           <a14:useLocalDpi xmlns:a14="http://schemas.microsoft.com/office/drawing/2010/main" val="0"/>
@@ -4051,7 +3463,7 @@
                     </pic:cNvPicPr>
                   </pic:nvPicPr>
                   <pic:blipFill>
-                    <a:blip r:embed="rId31">
+                    <a:blip r:embed="rId30">
                       <a:extLst>
                         <a:ext uri="{28A0092B-C50C-407E-A947-70E740481C1C}">
                           <a14:useLocalDpi xmlns:a14="http://schemas.microsoft.com/office/drawing/2010/main" val="0"/>
@@ -4120,27 +3532,7 @@
           <w:szCs w:val="32"/>
         </w:rPr>
         <w:lastRenderedPageBreak/>
-        <w:t>配置</w:t>
-      </w:r>
-      <w:proofErr w:type="spellStart"/>
-      <w:r>
-        <w:rPr>
-          <w:rFonts w:hint="eastAsia"/>
-          <w:b/>
-          <w:sz w:val="32"/>
-          <w:szCs w:val="32"/>
-        </w:rPr>
-        <w:t>shadowsocks</w:t>
-      </w:r>
-      <w:proofErr w:type="spellEnd"/>
-      <w:r>
-        <w:rPr>
-          <w:rFonts w:hint="eastAsia"/>
-          <w:b/>
-          <w:sz w:val="32"/>
-          <w:szCs w:val="32"/>
-        </w:rPr>
-        <w:t>客户端</w:t>
+        <w:t>配置shadowsocks客户端</w:t>
       </w:r>
     </w:p>
     <w:p>
@@ -4174,7 +3566,7 @@
                     </pic:cNvPicPr>
                   </pic:nvPicPr>
                   <pic:blipFill>
-                    <a:blip r:embed="rId32" cstate="print">
+                    <a:blip r:embed="rId31" cstate="print">
                       <a:extLst>
                         <a:ext uri="{28A0092B-C50C-407E-A947-70E740481C1C}">
                           <a14:useLocalDpi xmlns:a14="http://schemas.microsoft.com/office/drawing/2010/main" val="0"/>
@@ -4241,7 +3633,6 @@
           <w:szCs w:val="32"/>
         </w:rPr>
       </w:pPr>
-      <w:proofErr w:type="spellStart"/>
       <w:r>
         <w:rPr>
           <w:b/>
@@ -4260,7 +3651,6 @@
         </w:rPr>
         <w:t>hadowsocks</w:t>
       </w:r>
-      <w:proofErr w:type="spellEnd"/>
       <w:r>
         <w:rPr>
           <w:rFonts w:hint="eastAsia"/>
@@ -4302,7 +3692,7 @@
                     </pic:cNvPicPr>
                   </pic:nvPicPr>
                   <pic:blipFill>
-                    <a:blip r:embed="rId33">
+                    <a:blip r:embed="rId32">
                       <a:extLst>
                         <a:ext uri="{28A0092B-C50C-407E-A947-70E740481C1C}">
                           <a14:useLocalDpi xmlns:a14="http://schemas.microsoft.com/office/drawing/2010/main" val="0"/>
@@ -4457,7 +3847,7 @@
                     </pic:cNvPicPr>
                   </pic:nvPicPr>
                   <pic:blipFill>
-                    <a:blip r:embed="rId34">
+                    <a:blip r:embed="rId33">
                       <a:extLst>
                         <a:ext uri="{28A0092B-C50C-407E-A947-70E740481C1C}">
                           <a14:useLocalDpi xmlns:a14="http://schemas.microsoft.com/office/drawing/2010/main" val="0"/>
@@ -4506,23 +3896,7 @@
           <w:rFonts w:hint="eastAsia"/>
           <w:b/>
         </w:rPr>
-        <w:t>还有允许来自局域网的连接这个选项怎样使用，就能够给局域网科学上网，</w:t>
-      </w:r>
-      <w:proofErr w:type="gramStart"/>
-      <w:r>
-        <w:rPr>
-          <w:rFonts w:hint="eastAsia"/>
-          <w:b/>
-        </w:rPr>
-        <w:t>自己谷歌</w:t>
-      </w:r>
-      <w:proofErr w:type="gramEnd"/>
-      <w:r>
-        <w:rPr>
-          <w:rFonts w:hint="eastAsia"/>
-          <w:b/>
-        </w:rPr>
-        <w:t>去。</w:t>
+        <w:t>还有允许来自局域网的连接这个选项怎样使用，就能够给局域网科学上网，自己谷歌去。</w:t>
       </w:r>
     </w:p>
     <w:p>
@@ -4567,19 +3941,11 @@
           <w:b/>
         </w:rPr>
       </w:pPr>
-      <w:proofErr w:type="spellStart"/>
-      <w:r>
-        <w:rPr>
-          <w:b/>
-        </w:rPr>
-        <w:t>wget</w:t>
-      </w:r>
-      <w:proofErr w:type="spellEnd"/>
-      <w:r>
-        <w:rPr>
-          <w:b/>
-        </w:rPr>
-        <w:t xml:space="preserve"> -N --no-check-certificate</w:t>
+      <w:r>
+        <w:rPr>
+          <w:b/>
+        </w:rPr>
+        <w:t>wget -N --no-check-certificate</w:t>
       </w:r>
       <w:r>
         <w:rPr>
@@ -4610,21 +3976,7 @@
         <w:rPr>
           <w:b/>
         </w:rPr>
-        <w:t xml:space="preserve">&amp;&amp; </w:t>
-      </w:r>
-      <w:proofErr w:type="spellStart"/>
-      <w:r>
-        <w:rPr>
-          <w:b/>
-        </w:rPr>
-        <w:t>chmod</w:t>
-      </w:r>
-      <w:proofErr w:type="spellEnd"/>
-      <w:r>
-        <w:rPr>
-          <w:b/>
-        </w:rPr>
-        <w:t xml:space="preserve"> +x bbr.sh &amp;&amp; bash bbr.sh</w:t>
+        <w:t>&amp;&amp; chmod +x bbr.sh &amp;&amp; bash bbr.sh</w:t>
       </w:r>
     </w:p>
     <w:p>
@@ -4692,28 +4044,12 @@
           <w:b/>
         </w:rPr>
       </w:pPr>
-      <w:proofErr w:type="spellStart"/>
-      <w:r>
-        <w:rPr>
-          <w:b/>
-        </w:rPr>
-        <w:t>lsmod</w:t>
-      </w:r>
-      <w:proofErr w:type="spellEnd"/>
-      <w:r>
-        <w:rPr>
-          <w:b/>
-        </w:rPr>
-        <w:t xml:space="preserve"> | grep </w:t>
-      </w:r>
-      <w:proofErr w:type="spellStart"/>
-      <w:r>
-        <w:rPr>
-          <w:b/>
-        </w:rPr>
-        <w:t>bbr</w:t>
-      </w:r>
-      <w:proofErr w:type="spellEnd"/>
+      <w:r>
+        <w:rPr>
+          <w:b/>
+        </w:rPr>
+        <w:t>lsmod | grep bbr</w:t>
+      </w:r>
     </w:p>
     <w:p>
       <w:pPr>
@@ -4736,41 +4072,18 @@
         </w:rPr>
         <w:t xml:space="preserve">返回值有 </w:t>
       </w:r>
-      <w:proofErr w:type="spellStart"/>
       <w:r>
         <w:rPr>
           <w:b/>
           <w:color w:val="FF0000"/>
         </w:rPr>
-        <w:t>tcp_bbr</w:t>
-      </w:r>
-      <w:proofErr w:type="spellEnd"/>
-      <w:r>
-        <w:rPr>
-          <w:b/>
-          <w:color w:val="FF0000"/>
-        </w:rPr>
-        <w:t xml:space="preserve"> </w:t>
-      </w:r>
-      <w:r>
-        <w:rPr>
-          <w:b/>
-        </w:rPr>
-        <w:t>模块即说明</w:t>
-      </w:r>
-      <w:proofErr w:type="spellStart"/>
-      <w:r>
-        <w:rPr>
-          <w:b/>
-        </w:rPr>
-        <w:t>bbr</w:t>
-      </w:r>
-      <w:proofErr w:type="spellEnd"/>
-      <w:r>
-        <w:rPr>
-          <w:b/>
-        </w:rPr>
-        <w:t>已启动。</w:t>
+        <w:t xml:space="preserve">tcp_bbr </w:t>
+      </w:r>
+      <w:r>
+        <w:rPr>
+          <w:b/>
+        </w:rPr>
+        <w:t>模块即说明bbr已启动。</w:t>
       </w:r>
     </w:p>
     <w:p>
@@ -4795,23 +4108,7 @@
           <w:rFonts w:hint="eastAsia"/>
           <w:b/>
         </w:rPr>
-        <w:t>记得把</w:t>
-      </w:r>
-      <w:proofErr w:type="spellStart"/>
-      <w:r>
-        <w:rPr>
-          <w:rFonts w:hint="eastAsia"/>
-          <w:b/>
-        </w:rPr>
-        <w:t>shadowsocks</w:t>
-      </w:r>
-      <w:proofErr w:type="spellEnd"/>
-      <w:r>
-        <w:rPr>
-          <w:rFonts w:hint="eastAsia"/>
-          <w:b/>
-        </w:rPr>
-        <w:t>的服务再开一次。</w:t>
+        <w:t>记得把shadowsocks的服务再开一次。</w:t>
       </w:r>
     </w:p>
     <w:p>
@@ -4893,7 +4190,7 @@
         </w:rPr>
         <w:t>是用来远程控制，很好用。官网：</w:t>
       </w:r>
-      <w:hyperlink r:id="rId35" w:history="1">
+      <w:hyperlink r:id="rId34" w:history="1">
         <w:r>
           <w:rPr>
             <w:rStyle w:val="a4"/>
@@ -4915,7 +4212,7 @@
         </w:rPr>
         <w:t>下载链接：</w:t>
       </w:r>
-      <w:hyperlink r:id="rId36" w:history="1">
+      <w:hyperlink r:id="rId35" w:history="1">
         <w:r>
           <w:rPr>
             <w:rStyle w:val="a4"/>
@@ -4950,6 +4247,118 @@
                 <pic:pic xmlns:pic="http://schemas.openxmlformats.org/drawingml/2006/picture">
                   <pic:nvPicPr>
                     <pic:cNvPr id="0" name="Picture 16"/>
+                    <pic:cNvPicPr>
+                      <a:picLocks noChangeAspect="1" noChangeArrowheads="1"/>
+                    </pic:cNvPicPr>
+                  </pic:nvPicPr>
+                  <pic:blipFill>
+                    <a:blip r:embed="rId36" cstate="print">
+                      <a:extLst>
+                        <a:ext uri="{28A0092B-C50C-407E-A947-70E740481C1C}">
+                          <a14:useLocalDpi xmlns:a14="http://schemas.microsoft.com/office/drawing/2010/main" val="0"/>
+                        </a:ext>
+                      </a:extLst>
+                    </a:blip>
+                    <a:srcRect/>
+                    <a:stretch>
+                      <a:fillRect/>
+                    </a:stretch>
+                  </pic:blipFill>
+                  <pic:spPr bwMode="auto">
+                    <a:xfrm>
+                      <a:off x="0" y="0"/>
+                      <a:ext cx="4420800" cy="2080800"/>
+                    </a:xfrm>
+                    <a:prstGeom prst="rect">
+                      <a:avLst/>
+                    </a:prstGeom>
+                    <a:noFill/>
+                    <a:ln>
+                      <a:noFill/>
+                    </a:ln>
+                  </pic:spPr>
+                </pic:pic>
+              </a:graphicData>
+            </a:graphic>
+          </wp:inline>
+        </w:drawing>
+      </w:r>
+    </w:p>
+    <w:p>
+      <w:pPr>
+        <w:jc w:val="center"/>
+        <w:rPr>
+          <w:b/>
+        </w:rPr>
+      </w:pPr>
+      <w:r>
+        <w:rPr>
+          <w:rFonts w:hint="eastAsia"/>
+          <w:b/>
+        </w:rPr>
+        <w:t>安装过程略</w:t>
+      </w:r>
+      <w:r>
+        <w:rPr>
+          <w:b/>
+        </w:rPr>
+        <w:t>…………………</w:t>
+      </w:r>
+    </w:p>
+    <w:p>
+      <w:pPr>
+        <w:rPr>
+          <w:b/>
+        </w:rPr>
+      </w:pPr>
+    </w:p>
+    <w:p>
+      <w:pPr>
+        <w:rPr>
+          <w:b/>
+        </w:rPr>
+      </w:pPr>
+      <w:r>
+        <w:rPr>
+          <w:rFonts w:hint="eastAsia"/>
+          <w:b/>
+        </w:rPr>
+        <w:t>putty</w:t>
+      </w:r>
+      <w:r>
+        <w:rPr>
+          <w:rFonts w:hint="eastAsia"/>
+          <w:b/>
+        </w:rPr>
+        <w:t>程序界面，填写的对应ip地址、ssh端口，然后开始登陆。</w:t>
+      </w:r>
+    </w:p>
+    <w:p>
+      <w:pPr>
+        <w:jc w:val="center"/>
+        <w:rPr>
+          <w:b/>
+        </w:rPr>
+      </w:pPr>
+      <w:r>
+        <w:rPr>
+          <w:rFonts w:hint="eastAsia"/>
+          <w:b/>
+          <w:noProof/>
+        </w:rPr>
+        <w:drawing>
+          <wp:inline distT="0" distB="0" distL="0" distR="0" wp14:anchorId="364A4265" wp14:editId="6746E780">
+            <wp:extent cx="4420800" cy="2080800"/>
+            <wp:effectExtent l="0" t="0" r="0" b="0"/>
+            <wp:docPr id="17" name="图片 17"/>
+            <wp:cNvGraphicFramePr>
+              <a:graphicFrameLocks xmlns:a="http://schemas.openxmlformats.org/drawingml/2006/main" noChangeAspect="1"/>
+            </wp:cNvGraphicFramePr>
+            <a:graphic xmlns:a="http://schemas.openxmlformats.org/drawingml/2006/main">
+              <a:graphicData uri="http://schemas.openxmlformats.org/drawingml/2006/picture">
+                <pic:pic xmlns:pic="http://schemas.openxmlformats.org/drawingml/2006/picture">
+                  <pic:nvPicPr>
+                    <pic:cNvPr id="0" name="Picture 17"/>
                     <pic:cNvPicPr>
                       <a:picLocks noChangeAspect="1" noChangeArrowheads="1"/>
                     </pic:cNvPicPr>
@@ -4989,164 +4398,6 @@
     </w:p>
     <w:p>
       <w:pPr>
-        <w:jc w:val="center"/>
-        <w:rPr>
-          <w:b/>
-        </w:rPr>
-      </w:pPr>
-      <w:r>
-        <w:rPr>
-          <w:rFonts w:hint="eastAsia"/>
-          <w:b/>
-        </w:rPr>
-        <w:t>安装过程略</w:t>
-      </w:r>
-      <w:r>
-        <w:rPr>
-          <w:b/>
-        </w:rPr>
-        <w:t>……</w:t>
-      </w:r>
-      <w:proofErr w:type="gramStart"/>
-      <w:r>
-        <w:rPr>
-          <w:b/>
-        </w:rPr>
-        <w:t>………</w:t>
-      </w:r>
-      <w:proofErr w:type="gramEnd"/>
-      <w:r>
-        <w:rPr>
-          <w:b/>
-        </w:rPr>
-        <w:t>……</w:t>
-      </w:r>
-    </w:p>
-    <w:p>
-      <w:pPr>
-        <w:rPr>
-          <w:b/>
-        </w:rPr>
-      </w:pPr>
-    </w:p>
-    <w:p>
-      <w:pPr>
-        <w:rPr>
-          <w:b/>
-        </w:rPr>
-      </w:pPr>
-      <w:r>
-        <w:rPr>
-          <w:rFonts w:hint="eastAsia"/>
-          <w:b/>
-        </w:rPr>
-        <w:t>putty</w:t>
-      </w:r>
-      <w:r>
-        <w:rPr>
-          <w:rFonts w:hint="eastAsia"/>
-          <w:b/>
-        </w:rPr>
-        <w:t>程序界面，填写的对应</w:t>
-      </w:r>
-      <w:proofErr w:type="spellStart"/>
-      <w:r>
-        <w:rPr>
-          <w:rFonts w:hint="eastAsia"/>
-          <w:b/>
-        </w:rPr>
-        <w:t>ip</w:t>
-      </w:r>
-      <w:proofErr w:type="spellEnd"/>
-      <w:r>
-        <w:rPr>
-          <w:rFonts w:hint="eastAsia"/>
-          <w:b/>
-        </w:rPr>
-        <w:t>地址、</w:t>
-      </w:r>
-      <w:proofErr w:type="spellStart"/>
-      <w:r>
-        <w:rPr>
-          <w:rFonts w:hint="eastAsia"/>
-          <w:b/>
-        </w:rPr>
-        <w:t>ssh</w:t>
-      </w:r>
-      <w:proofErr w:type="spellEnd"/>
-      <w:r>
-        <w:rPr>
-          <w:rFonts w:hint="eastAsia"/>
-          <w:b/>
-        </w:rPr>
-        <w:t>端口，然后开始登陆。</w:t>
-      </w:r>
-    </w:p>
-    <w:p>
-      <w:pPr>
-        <w:jc w:val="center"/>
-        <w:rPr>
-          <w:b/>
-        </w:rPr>
-      </w:pPr>
-      <w:r>
-        <w:rPr>
-          <w:rFonts w:hint="eastAsia"/>
-          <w:b/>
-          <w:noProof/>
-        </w:rPr>
-        <w:drawing>
-          <wp:inline distT="0" distB="0" distL="0" distR="0" wp14:anchorId="364A4265" wp14:editId="6746E780">
-            <wp:extent cx="4420800" cy="2080800"/>
-            <wp:effectExtent l="0" t="0" r="0" b="0"/>
-            <wp:docPr id="17" name="图片 17"/>
-            <wp:cNvGraphicFramePr>
-              <a:graphicFrameLocks xmlns:a="http://schemas.openxmlformats.org/drawingml/2006/main" noChangeAspect="1"/>
-            </wp:cNvGraphicFramePr>
-            <a:graphic xmlns:a="http://schemas.openxmlformats.org/drawingml/2006/main">
-              <a:graphicData uri="http://schemas.openxmlformats.org/drawingml/2006/picture">
-                <pic:pic xmlns:pic="http://schemas.openxmlformats.org/drawingml/2006/picture">
-                  <pic:nvPicPr>
-                    <pic:cNvPr id="0" name="Picture 17"/>
-                    <pic:cNvPicPr>
-                      <a:picLocks noChangeAspect="1" noChangeArrowheads="1"/>
-                    </pic:cNvPicPr>
-                  </pic:nvPicPr>
-                  <pic:blipFill>
-                    <a:blip r:embed="rId38" cstate="print">
-                      <a:extLst>
-                        <a:ext uri="{28A0092B-C50C-407E-A947-70E740481C1C}">
-                          <a14:useLocalDpi xmlns:a14="http://schemas.microsoft.com/office/drawing/2010/main" val="0"/>
-                        </a:ext>
-                      </a:extLst>
-                    </a:blip>
-                    <a:srcRect/>
-                    <a:stretch>
-                      <a:fillRect/>
-                    </a:stretch>
-                  </pic:blipFill>
-                  <pic:spPr bwMode="auto">
-                    <a:xfrm>
-                      <a:off x="0" y="0"/>
-                      <a:ext cx="4420800" cy="2080800"/>
-                    </a:xfrm>
-                    <a:prstGeom prst="rect">
-                      <a:avLst/>
-                    </a:prstGeom>
-                    <a:noFill/>
-                    <a:ln>
-                      <a:noFill/>
-                    </a:ln>
-                  </pic:spPr>
-                </pic:pic>
-              </a:graphicData>
-            </a:graphic>
-          </wp:inline>
-        </w:drawing>
-      </w:r>
-    </w:p>
-    <w:p>
-      <w:pPr>
         <w:rPr>
           <w:b/>
         </w:rPr>
@@ -5209,7 +4460,7 @@
                     </pic:cNvPicPr>
                   </pic:nvPicPr>
                   <pic:blipFill>
-                    <a:blip r:embed="rId39">
+                    <a:blip r:embed="rId38">
                       <a:extLst>
                         <a:ext uri="{28A0092B-C50C-407E-A947-70E740481C1C}">
                           <a14:useLocalDpi xmlns:a14="http://schemas.microsoft.com/office/drawing/2010/main" val="0"/>
@@ -5287,7 +4538,7 @@
                     </pic:cNvPicPr>
                   </pic:nvPicPr>
                   <pic:blipFill>
-                    <a:blip r:embed="rId40">
+                    <a:blip r:embed="rId39">
                       <a:extLst>
                         <a:ext uri="{28A0092B-C50C-407E-A947-70E740481C1C}">
                           <a14:useLocalDpi xmlns:a14="http://schemas.microsoft.com/office/drawing/2010/main" val="0"/>
@@ -5415,7 +4666,7 @@
                     </pic:cNvPicPr>
                   </pic:nvPicPr>
                   <pic:blipFill>
-                    <a:blip r:embed="rId41">
+                    <a:blip r:embed="rId40">
                       <a:extLst>
                         <a:ext uri="{28A0092B-C50C-407E-A947-70E740481C1C}">
                           <a14:useLocalDpi xmlns:a14="http://schemas.microsoft.com/office/drawing/2010/main" val="0"/>
@@ -6512,7 +5763,7 @@
 </file>
 
 <file path=customXml/itemProps1.xml><?xml version="1.0" encoding="utf-8"?>
-<ds:datastoreItem xmlns:ds="http://schemas.openxmlformats.org/officeDocument/2006/customXml" ds:itemID="{BB8E9D7A-0967-47AD-9306-320FE06E3BDF}">
+<ds:datastoreItem xmlns:ds="http://schemas.openxmlformats.org/officeDocument/2006/customXml" ds:itemID="{058F5C40-7CF3-4C64-B438-769D3AD06850}">
   <ds:schemaRefs>
     <ds:schemaRef ds:uri="http://schemas.openxmlformats.org/officeDocument/2006/bibliography"/>
   </ds:schemaRefs>

</xml_diff>